<commit_message>
final submission for part 2
</commit_message>
<xml_diff>
--- a/Javen_2202934B_part2.docx
+++ b/Javen_2202934B_part2.docx
@@ -3837,7 +3837,23 @@
           <w:sz w:val="20"/>
           <w:szCs w:val="20"/>
         </w:rPr>
-        <w:t xml:space="preserve">2021 </w:t>
+        <w:t>202</w:t>
+      </w:r>
+      <w:r>
+        <w:rPr>
+          <w:rFonts w:asciiTheme="minorHAnsi" w:hAnsiTheme="minorHAnsi" w:cstheme="minorHAnsi"/>
+          <w:sz w:val="20"/>
+          <w:szCs w:val="20"/>
+        </w:rPr>
+        <w:t>2</w:t>
+      </w:r>
+      <w:r>
+        <w:rPr>
+          <w:rFonts w:asciiTheme="minorHAnsi" w:hAnsiTheme="minorHAnsi" w:cstheme="minorHAnsi"/>
+          <w:sz w:val="20"/>
+          <w:szCs w:val="20"/>
+        </w:rPr>
+        <w:t xml:space="preserve"> </w:t>
       </w:r>
       <w:r>
         <w:rPr>
@@ -10525,7 +10541,7 @@
           <w:szCs w:val="20"/>
           <w14:ligatures w14:val="standardContextual"/>
         </w:rPr>
-        <w:t>Potential</w:t>
+        <w:t>Captures intricate</w:t>
       </w:r>
       <w:r>
         <w:rPr>
@@ -10535,7 +10551,7 @@
           <w:szCs w:val="20"/>
           <w14:ligatures w14:val="standardContextual"/>
         </w:rPr>
-        <w:t xml:space="preserve"> i</w:t>
+        <w:t>,</w:t>
       </w:r>
       <w:r>
         <w:rPr>
@@ -10545,37 +10561,7 @@
           <w:szCs w:val="20"/>
           <w14:ligatures w14:val="standardContextual"/>
         </w:rPr>
-        <w:t xml:space="preserve">nsight </w:t>
-      </w:r>
-      <w:r>
-        <w:rPr>
-          <w:rFonts w:asciiTheme="minorHAnsi" w:hAnsiTheme="minorHAnsi" w:cstheme="minorHAnsi"/>
-          <w:noProof/>
-          <w:sz w:val="20"/>
-          <w:szCs w:val="20"/>
-          <w14:ligatures w14:val="standardContextual"/>
-        </w:rPr>
-        <w:t>into</w:t>
-      </w:r>
-      <w:r>
-        <w:rPr>
-          <w:rFonts w:asciiTheme="minorHAnsi" w:hAnsiTheme="minorHAnsi" w:cstheme="minorHAnsi"/>
-          <w:noProof/>
-          <w:sz w:val="20"/>
-          <w:szCs w:val="20"/>
-          <w14:ligatures w14:val="standardContextual"/>
-        </w:rPr>
-        <w:t xml:space="preserve"> total_expense</w:t>
-      </w:r>
-      <w:r>
-        <w:rPr>
-          <w:rFonts w:asciiTheme="minorHAnsi" w:hAnsiTheme="minorHAnsi" w:cstheme="minorHAnsi"/>
-          <w:noProof/>
-          <w:sz w:val="20"/>
-          <w:szCs w:val="20"/>
-          <w14:ligatures w14:val="standardContextual"/>
-        </w:rPr>
-        <w:t>.</w:t>
+        <w:t xml:space="preserve"> non-linear relationships.</w:t>
       </w:r>
     </w:p>
     <w:p>

</xml_diff>

<commit_message>
Added more SHAP Screenshots in documentation
</commit_message>
<xml_diff>
--- a/Javen_2202934B_part2.docx
+++ b/Javen_2202934B_part2.docx
@@ -429,7 +429,7 @@
         <w:rPr>
           <w:rFonts w:asciiTheme="minorHAnsi" w:hAnsiTheme="minorHAnsi" w:cstheme="minorHAnsi"/>
         </w:rPr>
-        <w:t>2</w:t>
+        <w:t>7</w:t>
       </w:r>
       <w:r>
         <w:rPr>
@@ -3518,7 +3518,7 @@
           <w:sz w:val="24"/>
           <w:szCs w:val="24"/>
         </w:rPr>
-        <w:t>...........</w:t>
+        <w:t>......</w:t>
       </w:r>
       <w:r>
         <w:rPr>
@@ -3535,6 +3535,14 @@
           <w:szCs w:val="24"/>
         </w:rPr>
         <w:t>14</w:t>
+      </w:r>
+      <w:r>
+        <w:rPr>
+          <w:rFonts w:asciiTheme="minorHAnsi" w:hAnsiTheme="minorHAnsi" w:cstheme="minorHAnsi"/>
+          <w:sz w:val="24"/>
+          <w:szCs w:val="24"/>
+        </w:rPr>
+        <w:t>-15</w:t>
       </w:r>
     </w:p>
     <w:p>
@@ -3696,7 +3704,15 @@
           <w:sz w:val="24"/>
           <w:szCs w:val="24"/>
         </w:rPr>
-        <w:t>......15</w:t>
+        <w:t>......1</w:t>
+      </w:r>
+      <w:r>
+        <w:rPr>
+          <w:rFonts w:asciiTheme="minorHAnsi" w:hAnsiTheme="minorHAnsi" w:cstheme="minorHAnsi"/>
+          <w:sz w:val="24"/>
+          <w:szCs w:val="24"/>
+        </w:rPr>
+        <w:t>6</w:t>
       </w:r>
     </w:p>
     <w:p>
@@ -3981,55 +3997,7 @@
           <w:sz w:val="20"/>
           <w:szCs w:val="20"/>
         </w:rPr>
-        <w:t xml:space="preserve">transactional data </w:t>
-      </w:r>
-      <w:r>
-        <w:rPr>
-          <w:rFonts w:asciiTheme="minorHAnsi" w:hAnsiTheme="minorHAnsi" w:cstheme="minorHAnsi"/>
-          <w:sz w:val="20"/>
-          <w:szCs w:val="20"/>
-        </w:rPr>
-        <w:t>(</w:t>
-      </w:r>
-      <w:r>
-        <w:rPr>
-          <w:rFonts w:asciiTheme="minorHAnsi" w:hAnsiTheme="minorHAnsi" w:cstheme="minorHAnsi"/>
-          <w:sz w:val="20"/>
-          <w:szCs w:val="20"/>
-        </w:rPr>
-        <w:t>Q1,</w:t>
-      </w:r>
-      <w:r>
-        <w:rPr>
-          <w:rFonts w:asciiTheme="minorHAnsi" w:hAnsiTheme="minorHAnsi" w:cstheme="minorHAnsi"/>
-          <w:sz w:val="20"/>
-          <w:szCs w:val="20"/>
-        </w:rPr>
-        <w:t xml:space="preserve"> </w:t>
-      </w:r>
-      <w:r>
-        <w:rPr>
-          <w:rFonts w:asciiTheme="minorHAnsi" w:hAnsiTheme="minorHAnsi" w:cstheme="minorHAnsi"/>
-          <w:sz w:val="20"/>
-          <w:szCs w:val="20"/>
-        </w:rPr>
-        <w:t>Q2, Q</w:t>
-      </w:r>
-      <w:r>
-        <w:rPr>
-          <w:rFonts w:asciiTheme="minorHAnsi" w:hAnsiTheme="minorHAnsi" w:cstheme="minorHAnsi"/>
-          <w:sz w:val="20"/>
-          <w:szCs w:val="20"/>
-        </w:rPr>
-        <w:t>4</w:t>
-      </w:r>
-      <w:r>
-        <w:rPr>
-          <w:rFonts w:asciiTheme="minorHAnsi" w:hAnsiTheme="minorHAnsi" w:cstheme="minorHAnsi"/>
-          <w:sz w:val="20"/>
-          <w:szCs w:val="20"/>
-        </w:rPr>
-        <w:t>)</w:t>
+        <w:t>transactional data</w:t>
       </w:r>
       <w:r>
         <w:rPr>
@@ -4399,32 +4367,312 @@
           <w:sz w:val="20"/>
           <w:szCs w:val="20"/>
         </w:rPr>
-        <w:t xml:space="preserve"> in wide variety of groceries</w:t>
-      </w:r>
-      <w:r>
-        <w:rPr>
-          <w:rFonts w:asciiTheme="minorHAnsi" w:hAnsiTheme="minorHAnsi" w:cstheme="minorHAnsi"/>
-          <w:sz w:val="20"/>
-          <w:szCs w:val="20"/>
-        </w:rPr>
-        <w:t xml:space="preserve">, automotive, electronics, furniture, </w:t>
-      </w:r>
-      <w:r>
-        <w:rPr>
-          <w:rFonts w:asciiTheme="minorHAnsi" w:hAnsiTheme="minorHAnsi" w:cstheme="minorHAnsi"/>
-          <w:sz w:val="20"/>
-          <w:szCs w:val="20"/>
-        </w:rPr>
-        <w:t xml:space="preserve">or clothing </w:t>
-      </w:r>
-      <w:r>
-        <w:rPr>
-          <w:rFonts w:asciiTheme="minorHAnsi" w:hAnsiTheme="minorHAnsi" w:cstheme="minorHAnsi"/>
-          <w:sz w:val="20"/>
-          <w:szCs w:val="20"/>
-        </w:rPr>
-        <w:t>leads to higher spending.</w:t>
-      </w:r>
+        <w:t xml:space="preserve"> </w:t>
+      </w:r>
+      <w:r>
+        <w:rPr>
+          <w:rFonts w:asciiTheme="minorHAnsi" w:hAnsiTheme="minorHAnsi" w:cstheme="minorHAnsi"/>
+          <w:sz w:val="20"/>
+          <w:szCs w:val="20"/>
+        </w:rPr>
+        <w:t xml:space="preserve">of </w:t>
+      </w:r>
+      <w:r>
+        <w:rPr>
+          <w:rFonts w:asciiTheme="minorHAnsi" w:hAnsiTheme="minorHAnsi" w:cstheme="minorHAnsi"/>
+          <w:sz w:val="20"/>
+          <w:szCs w:val="20"/>
+        </w:rPr>
+        <w:t>at least</w:t>
+      </w:r>
+      <w:r>
+        <w:rPr>
+          <w:rFonts w:asciiTheme="minorHAnsi" w:hAnsiTheme="minorHAnsi" w:cstheme="minorHAnsi"/>
+          <w:sz w:val="20"/>
+          <w:szCs w:val="20"/>
+        </w:rPr>
+        <w:t xml:space="preserve"> 9</w:t>
+      </w:r>
+      <w:r>
+        <w:rPr>
+          <w:rFonts w:asciiTheme="minorHAnsi" w:hAnsiTheme="minorHAnsi" w:cstheme="minorHAnsi"/>
+          <w:sz w:val="20"/>
+          <w:szCs w:val="20"/>
+        </w:rPr>
+        <w:t xml:space="preserve"> automotive, electronics,</w:t>
+      </w:r>
+      <w:r>
+        <w:rPr>
+          <w:rFonts w:asciiTheme="minorHAnsi" w:hAnsiTheme="minorHAnsi" w:cstheme="minorHAnsi"/>
+          <w:sz w:val="20"/>
+          <w:szCs w:val="20"/>
+        </w:rPr>
+        <w:t xml:space="preserve"> </w:t>
+      </w:r>
+      <w:r>
+        <w:rPr>
+          <w:rFonts w:asciiTheme="minorHAnsi" w:hAnsiTheme="minorHAnsi" w:cstheme="minorHAnsi"/>
+          <w:sz w:val="20"/>
+          <w:szCs w:val="20"/>
+        </w:rPr>
+        <w:t>furniture</w:t>
+      </w:r>
+      <w:r>
+        <w:rPr>
+          <w:rFonts w:asciiTheme="minorHAnsi" w:hAnsiTheme="minorHAnsi" w:cstheme="minorHAnsi"/>
+          <w:sz w:val="20"/>
+          <w:szCs w:val="20"/>
+        </w:rPr>
+        <w:t>, or 51 groceries</w:t>
+      </w:r>
+      <w:r>
+        <w:rPr>
+          <w:rFonts w:asciiTheme="minorHAnsi" w:hAnsiTheme="minorHAnsi" w:cstheme="minorHAnsi"/>
+          <w:sz w:val="20"/>
+          <w:szCs w:val="20"/>
+        </w:rPr>
+        <w:t xml:space="preserve"> </w:t>
+      </w:r>
+      <w:r>
+        <w:rPr>
+          <w:rFonts w:asciiTheme="minorHAnsi" w:hAnsiTheme="minorHAnsi" w:cstheme="minorHAnsi"/>
+          <w:sz w:val="20"/>
+          <w:szCs w:val="20"/>
+        </w:rPr>
+        <w:t>leads</w:t>
+      </w:r>
+      <w:r>
+        <w:rPr>
+          <w:rFonts w:asciiTheme="minorHAnsi" w:hAnsiTheme="minorHAnsi" w:cstheme="minorHAnsi"/>
+          <w:sz w:val="20"/>
+          <w:szCs w:val="20"/>
+        </w:rPr>
+        <w:t xml:space="preserve"> to higher spending</w:t>
+      </w:r>
+      <w:r>
+        <w:rPr>
+          <w:rFonts w:asciiTheme="minorHAnsi" w:hAnsiTheme="minorHAnsi" w:cstheme="minorHAnsi"/>
+          <w:sz w:val="20"/>
+          <w:szCs w:val="20"/>
+        </w:rPr>
+        <w:t>:</w:t>
+      </w:r>
+    </w:p>
+    <w:p>
+      <w:pPr>
+        <w:pStyle w:val="ListParagraph"/>
+        <w:ind w:left="720" w:firstLine="0"/>
+        <w:rPr>
+          <w:rFonts w:asciiTheme="minorHAnsi" w:hAnsiTheme="minorHAnsi" w:cstheme="minorHAnsi"/>
+          <w:sz w:val="20"/>
+          <w:szCs w:val="20"/>
+        </w:rPr>
+      </w:pPr>
+      <w:r>
+        <w:rPr>
+          <w:rFonts w:asciiTheme="minorHAnsi" w:hAnsiTheme="minorHAnsi" w:cstheme="minorHAnsi"/>
+          <w:noProof/>
+          <w:sz w:val="20"/>
+          <w:szCs w:val="20"/>
+        </w:rPr>
+        <w:drawing>
+          <wp:inline distT="0" distB="0" distL="0" distR="0" wp14:anchorId="7AC33F9D" wp14:editId="1F3148AA">
+            <wp:extent cx="3847605" cy="1195388"/>
+            <wp:effectExtent l="0" t="0" r="635" b="5080"/>
+            <wp:docPr id="65" name="Picture 65"/>
+            <wp:cNvGraphicFramePr>
+              <a:graphicFrameLocks xmlns:a="http://schemas.openxmlformats.org/drawingml/2006/main" noChangeAspect="1"/>
+            </wp:cNvGraphicFramePr>
+            <a:graphic xmlns:a="http://schemas.openxmlformats.org/drawingml/2006/main">
+              <a:graphicData uri="http://schemas.openxmlformats.org/drawingml/2006/picture">
+                <pic:pic xmlns:pic="http://schemas.openxmlformats.org/drawingml/2006/picture">
+                  <pic:nvPicPr>
+                    <pic:cNvPr id="1" name=""/>
+                    <pic:cNvPicPr/>
+                  </pic:nvPicPr>
+                  <pic:blipFill>
+                    <a:blip r:embed="rId23"/>
+                    <a:stretch>
+                      <a:fillRect/>
+                    </a:stretch>
+                  </pic:blipFill>
+                  <pic:spPr>
+                    <a:xfrm>
+                      <a:off x="0" y="0"/>
+                      <a:ext cx="3864562" cy="1200656"/>
+                    </a:xfrm>
+                    <a:prstGeom prst="rect">
+                      <a:avLst/>
+                    </a:prstGeom>
+                  </pic:spPr>
+                </pic:pic>
+              </a:graphicData>
+            </a:graphic>
+          </wp:inline>
+        </w:drawing>
+      </w:r>
+    </w:p>
+    <w:p>
+      <w:pPr>
+        <w:pStyle w:val="ListParagraph"/>
+        <w:ind w:left="720" w:firstLine="0"/>
+        <w:rPr>
+          <w:rFonts w:asciiTheme="minorHAnsi" w:hAnsiTheme="minorHAnsi" w:cstheme="minorHAnsi"/>
+          <w:sz w:val="20"/>
+          <w:szCs w:val="20"/>
+        </w:rPr>
+      </w:pPr>
+      <w:r>
+        <w:rPr>
+          <w:rFonts w:asciiTheme="minorHAnsi" w:hAnsiTheme="minorHAnsi" w:cstheme="minorHAnsi"/>
+          <w:noProof/>
+          <w:sz w:val="20"/>
+          <w:szCs w:val="20"/>
+        </w:rPr>
+        <w:drawing>
+          <wp:inline distT="0" distB="0" distL="0" distR="0" wp14:anchorId="60E8BA2F" wp14:editId="32401A2E">
+            <wp:extent cx="3871356" cy="1154789"/>
+            <wp:effectExtent l="0" t="0" r="0" b="7620"/>
+            <wp:docPr id="62" name="Picture 62"/>
+            <wp:cNvGraphicFramePr>
+              <a:graphicFrameLocks xmlns:a="http://schemas.openxmlformats.org/drawingml/2006/main" noChangeAspect="1"/>
+            </wp:cNvGraphicFramePr>
+            <a:graphic xmlns:a="http://schemas.openxmlformats.org/drawingml/2006/main">
+              <a:graphicData uri="http://schemas.openxmlformats.org/drawingml/2006/picture">
+                <pic:pic xmlns:pic="http://schemas.openxmlformats.org/drawingml/2006/picture">
+                  <pic:nvPicPr>
+                    <pic:cNvPr id="1" name=""/>
+                    <pic:cNvPicPr/>
+                  </pic:nvPicPr>
+                  <pic:blipFill>
+                    <a:blip r:embed="rId24"/>
+                    <a:stretch>
+                      <a:fillRect/>
+                    </a:stretch>
+                  </pic:blipFill>
+                  <pic:spPr>
+                    <a:xfrm>
+                      <a:off x="0" y="0"/>
+                      <a:ext cx="3890873" cy="1160611"/>
+                    </a:xfrm>
+                    <a:prstGeom prst="rect">
+                      <a:avLst/>
+                    </a:prstGeom>
+                  </pic:spPr>
+                </pic:pic>
+              </a:graphicData>
+            </a:graphic>
+          </wp:inline>
+        </w:drawing>
+      </w:r>
+    </w:p>
+    <w:p>
+      <w:pPr>
+        <w:pStyle w:val="ListParagraph"/>
+        <w:ind w:left="720" w:firstLine="0"/>
+        <w:rPr>
+          <w:rFonts w:asciiTheme="minorHAnsi" w:hAnsiTheme="minorHAnsi" w:cstheme="minorHAnsi"/>
+          <w:sz w:val="20"/>
+          <w:szCs w:val="20"/>
+        </w:rPr>
+      </w:pPr>
+      <w:r>
+        <w:rPr>
+          <w:rFonts w:asciiTheme="minorHAnsi" w:hAnsiTheme="minorHAnsi" w:cstheme="minorHAnsi"/>
+          <w:noProof/>
+          <w:sz w:val="20"/>
+          <w:szCs w:val="20"/>
+        </w:rPr>
+        <w:drawing>
+          <wp:inline distT="0" distB="0" distL="0" distR="0" wp14:anchorId="56039CD8" wp14:editId="63247B8C">
+            <wp:extent cx="3859481" cy="1161555"/>
+            <wp:effectExtent l="0" t="0" r="8255" b="635"/>
+            <wp:docPr id="63" name="Picture 63"/>
+            <wp:cNvGraphicFramePr>
+              <a:graphicFrameLocks xmlns:a="http://schemas.openxmlformats.org/drawingml/2006/main" noChangeAspect="1"/>
+            </wp:cNvGraphicFramePr>
+            <a:graphic xmlns:a="http://schemas.openxmlformats.org/drawingml/2006/main">
+              <a:graphicData uri="http://schemas.openxmlformats.org/drawingml/2006/picture">
+                <pic:pic xmlns:pic="http://schemas.openxmlformats.org/drawingml/2006/picture">
+                  <pic:nvPicPr>
+                    <pic:cNvPr id="1" name=""/>
+                    <pic:cNvPicPr/>
+                  </pic:nvPicPr>
+                  <pic:blipFill>
+                    <a:blip r:embed="rId25"/>
+                    <a:stretch>
+                      <a:fillRect/>
+                    </a:stretch>
+                  </pic:blipFill>
+                  <pic:spPr>
+                    <a:xfrm>
+                      <a:off x="0" y="0"/>
+                      <a:ext cx="3880403" cy="1167852"/>
+                    </a:xfrm>
+                    <a:prstGeom prst="rect">
+                      <a:avLst/>
+                    </a:prstGeom>
+                  </pic:spPr>
+                </pic:pic>
+              </a:graphicData>
+            </a:graphic>
+          </wp:inline>
+        </w:drawing>
+      </w:r>
+      <w:r>
+        <w:rPr>
+          <w:rFonts w:asciiTheme="minorHAnsi" w:hAnsiTheme="minorHAnsi" w:cstheme="minorHAnsi"/>
+          <w:noProof/>
+          <w:sz w:val="20"/>
+          <w:szCs w:val="20"/>
+        </w:rPr>
+        <w:drawing>
+          <wp:inline distT="0" distB="0" distL="0" distR="0" wp14:anchorId="04C5DD29" wp14:editId="35C21E13">
+            <wp:extent cx="3895106" cy="1167700"/>
+            <wp:effectExtent l="0" t="0" r="0" b="0"/>
+            <wp:docPr id="64" name="Picture 64"/>
+            <wp:cNvGraphicFramePr>
+              <a:graphicFrameLocks xmlns:a="http://schemas.openxmlformats.org/drawingml/2006/main" noChangeAspect="1"/>
+            </wp:cNvGraphicFramePr>
+            <a:graphic xmlns:a="http://schemas.openxmlformats.org/drawingml/2006/main">
+              <a:graphicData uri="http://schemas.openxmlformats.org/drawingml/2006/picture">
+                <pic:pic xmlns:pic="http://schemas.openxmlformats.org/drawingml/2006/picture">
+                  <pic:nvPicPr>
+                    <pic:cNvPr id="1" name=""/>
+                    <pic:cNvPicPr/>
+                  </pic:nvPicPr>
+                  <pic:blipFill>
+                    <a:blip r:embed="rId26"/>
+                    <a:stretch>
+                      <a:fillRect/>
+                    </a:stretch>
+                  </pic:blipFill>
+                  <pic:spPr>
+                    <a:xfrm>
+                      <a:off x="0" y="0"/>
+                      <a:ext cx="3909233" cy="1171935"/>
+                    </a:xfrm>
+                    <a:prstGeom prst="rect">
+                      <a:avLst/>
+                    </a:prstGeom>
+                  </pic:spPr>
+                </pic:pic>
+              </a:graphicData>
+            </a:graphic>
+          </wp:inline>
+        </w:drawing>
+      </w:r>
+    </w:p>
+    <w:p>
+      <w:pPr>
+        <w:pStyle w:val="ListParagraph"/>
+        <w:ind w:left="720" w:firstLine="0"/>
+        <w:rPr>
+          <w:rFonts w:asciiTheme="minorHAnsi" w:hAnsiTheme="minorHAnsi" w:cstheme="minorHAnsi"/>
+          <w:sz w:val="20"/>
+          <w:szCs w:val="20"/>
+        </w:rPr>
+      </w:pPr>
     </w:p>
     <w:p>
       <w:pPr>
@@ -4435,23 +4683,31 @@
         </w:numPr>
         <w:rPr>
           <w:rFonts w:asciiTheme="minorHAnsi" w:hAnsiTheme="minorHAnsi" w:cstheme="minorHAnsi"/>
-        </w:rPr>
-      </w:pPr>
-      <w:r>
-        <w:rPr>
-          <w:rFonts w:asciiTheme="minorHAnsi" w:hAnsiTheme="minorHAnsi" w:cstheme="minorHAnsi"/>
+          <w:sz w:val="20"/>
+          <w:szCs w:val="20"/>
+        </w:rPr>
+      </w:pPr>
+      <w:r>
+        <w:rPr>
+          <w:rFonts w:asciiTheme="minorHAnsi" w:hAnsiTheme="minorHAnsi" w:cstheme="minorHAnsi"/>
+          <w:sz w:val="20"/>
+          <w:szCs w:val="20"/>
         </w:rPr>
         <w:t>High</w:t>
       </w:r>
       <w:r>
         <w:rPr>
           <w:rFonts w:asciiTheme="minorHAnsi" w:hAnsiTheme="minorHAnsi" w:cstheme="minorHAnsi"/>
+          <w:sz w:val="20"/>
+          <w:szCs w:val="20"/>
         </w:rPr>
         <w:t>-</w:t>
       </w:r>
       <w:r>
         <w:rPr>
           <w:rFonts w:asciiTheme="minorHAnsi" w:hAnsiTheme="minorHAnsi" w:cstheme="minorHAnsi"/>
+          <w:sz w:val="20"/>
+          <w:szCs w:val="20"/>
         </w:rPr>
         <w:t xml:space="preserve">spending </w:t>
       </w:r>
@@ -4459,12 +4715,16 @@
       <w:r>
         <w:rPr>
           <w:rFonts w:asciiTheme="minorHAnsi" w:hAnsiTheme="minorHAnsi" w:cstheme="minorHAnsi"/>
+          <w:sz w:val="20"/>
+          <w:szCs w:val="20"/>
         </w:rPr>
         <w:t>c</w:t>
       </w:r>
       <w:r>
         <w:rPr>
           <w:rFonts w:asciiTheme="minorHAnsi" w:hAnsiTheme="minorHAnsi" w:cstheme="minorHAnsi"/>
+          <w:sz w:val="20"/>
+          <w:szCs w:val="20"/>
         </w:rPr>
         <w:t>ustomer_type</w:t>
       </w:r>
@@ -4472,30 +4732,40 @@
       <w:r>
         <w:rPr>
           <w:rFonts w:asciiTheme="minorHAnsi" w:hAnsiTheme="minorHAnsi" w:cstheme="minorHAnsi"/>
+          <w:sz w:val="20"/>
+          <w:szCs w:val="20"/>
         </w:rPr>
         <w:t xml:space="preserve"> B</w:t>
       </w:r>
       <w:r>
         <w:rPr>
           <w:rFonts w:asciiTheme="minorHAnsi" w:hAnsiTheme="minorHAnsi" w:cstheme="minorHAnsi"/>
+          <w:sz w:val="20"/>
+          <w:szCs w:val="20"/>
         </w:rPr>
         <w:t xml:space="preserve"> </w:t>
       </w:r>
       <w:r>
         <w:rPr>
           <w:rFonts w:asciiTheme="minorHAnsi" w:hAnsiTheme="minorHAnsi" w:cstheme="minorHAnsi"/>
+          <w:sz w:val="20"/>
+          <w:szCs w:val="20"/>
         </w:rPr>
         <w:t>spent less during Q4</w:t>
       </w:r>
       <w:r>
         <w:rPr>
           <w:rFonts w:asciiTheme="minorHAnsi" w:hAnsiTheme="minorHAnsi" w:cstheme="minorHAnsi"/>
+          <w:sz w:val="20"/>
+          <w:szCs w:val="20"/>
         </w:rPr>
         <w:t>,</w:t>
       </w:r>
       <w:r>
         <w:rPr>
           <w:rFonts w:asciiTheme="minorHAnsi" w:hAnsiTheme="minorHAnsi" w:cstheme="minorHAnsi"/>
+          <w:sz w:val="20"/>
+          <w:szCs w:val="20"/>
         </w:rPr>
         <w:t xml:space="preserve"> </w:t>
       </w:r>
@@ -4504,6 +4774,8 @@
           <w:rFonts w:asciiTheme="minorHAnsi" w:hAnsiTheme="minorHAnsi" w:cstheme="minorHAnsi"/>
           <w:b/>
           <w:bCs/>
+          <w:sz w:val="20"/>
+          <w:szCs w:val="20"/>
         </w:rPr>
         <w:t>suggesting potential</w:t>
       </w:r>
@@ -4512,6 +4784,8 @@
           <w:rFonts w:asciiTheme="minorHAnsi" w:hAnsiTheme="minorHAnsi" w:cstheme="minorHAnsi"/>
           <w:b/>
           <w:bCs/>
+          <w:sz w:val="20"/>
+          <w:szCs w:val="20"/>
         </w:rPr>
         <w:t xml:space="preserve"> </w:t>
       </w:r>
@@ -4520,6 +4794,8 @@
           <w:rFonts w:asciiTheme="minorHAnsi" w:hAnsiTheme="minorHAnsi" w:cstheme="minorHAnsi"/>
           <w:b/>
           <w:bCs/>
+          <w:sz w:val="20"/>
+          <w:szCs w:val="20"/>
         </w:rPr>
         <w:t>loss of</w:t>
       </w:r>
@@ -4528,6 +4804,8 @@
           <w:rFonts w:asciiTheme="minorHAnsi" w:hAnsiTheme="minorHAnsi" w:cstheme="minorHAnsi"/>
           <w:b/>
           <w:bCs/>
+          <w:sz w:val="20"/>
+          <w:szCs w:val="20"/>
         </w:rPr>
         <w:t xml:space="preserve"> interest in</w:t>
       </w:r>
@@ -4536,6 +4814,8 @@
           <w:rFonts w:asciiTheme="minorHAnsi" w:hAnsiTheme="minorHAnsi" w:cstheme="minorHAnsi"/>
           <w:b/>
           <w:bCs/>
+          <w:sz w:val="20"/>
+          <w:szCs w:val="20"/>
         </w:rPr>
         <w:t xml:space="preserve"> shopping at</w:t>
       </w:r>
@@ -4544,6 +4824,8 @@
           <w:rFonts w:asciiTheme="minorHAnsi" w:hAnsiTheme="minorHAnsi" w:cstheme="minorHAnsi"/>
           <w:b/>
           <w:bCs/>
+          <w:sz w:val="20"/>
+          <w:szCs w:val="20"/>
         </w:rPr>
         <w:t xml:space="preserve"> </w:t>
       </w:r>
@@ -4552,12 +4834,16 @@
           <w:rFonts w:asciiTheme="minorHAnsi" w:hAnsiTheme="minorHAnsi" w:cstheme="minorHAnsi"/>
           <w:b/>
           <w:bCs/>
+          <w:sz w:val="20"/>
+          <w:szCs w:val="20"/>
         </w:rPr>
         <w:t>Retail Hypermarket</w:t>
       </w:r>
       <w:r>
         <w:rPr>
           <w:rFonts w:asciiTheme="minorHAnsi" w:hAnsiTheme="minorHAnsi" w:cstheme="minorHAnsi"/>
+          <w:sz w:val="20"/>
+          <w:szCs w:val="20"/>
         </w:rPr>
         <w:t>:</w:t>
       </w:r>
@@ -4950,7 +5236,7 @@
                     <pic:cNvPicPr/>
                   </pic:nvPicPr>
                   <pic:blipFill>
-                    <a:blip r:embed="rId23"/>
+                    <a:blip r:embed="rId27"/>
                     <a:stretch>
                       <a:fillRect/>
                     </a:stretch>
@@ -4974,6 +5260,15 @@
     <w:p>
       <w:pPr>
         <w:pStyle w:val="ListParagraph"/>
+        <w:ind w:left="720" w:firstLine="0"/>
+        <w:rPr>
+          <w:rFonts w:asciiTheme="minorHAnsi" w:hAnsiTheme="minorHAnsi" w:cstheme="minorHAnsi"/>
+        </w:rPr>
+      </w:pPr>
+    </w:p>
+    <w:p>
+      <w:pPr>
+        <w:pStyle w:val="ListParagraph"/>
         <w:numPr>
           <w:ilvl w:val="0"/>
           <w:numId w:val="16"/>
@@ -5062,6 +5357,72 @@
     <w:p>
       <w:pPr>
         <w:pStyle w:val="ListParagraph"/>
+        <w:ind w:left="1080" w:firstLine="0"/>
+        <w:rPr>
+          <w:rFonts w:asciiTheme="minorHAnsi" w:hAnsiTheme="minorHAnsi" w:cstheme="minorHAnsi"/>
+        </w:rPr>
+      </w:pPr>
+    </w:p>
+    <w:p>
+      <w:pPr>
+        <w:ind w:left="720"/>
+        <w:rPr>
+          <w:rFonts w:asciiTheme="minorHAnsi" w:hAnsiTheme="minorHAnsi" w:cstheme="minorHAnsi"/>
+        </w:rPr>
+      </w:pPr>
+      <w:r>
+        <w:rPr>
+          <w:rFonts w:asciiTheme="minorHAnsi" w:hAnsiTheme="minorHAnsi" w:cstheme="minorHAnsi"/>
+          <w:b/>
+          <w:bCs/>
+        </w:rPr>
+        <w:lastRenderedPageBreak/>
+        <w:t xml:space="preserve">Targeting </w:t>
+      </w:r>
+      <w:proofErr w:type="spellStart"/>
+      <w:r>
+        <w:rPr>
+          <w:rFonts w:asciiTheme="minorHAnsi" w:hAnsiTheme="minorHAnsi" w:cstheme="minorHAnsi"/>
+          <w:b/>
+          <w:bCs/>
+          <w:color w:val="4472C4" w:themeColor="accent1"/>
+        </w:rPr>
+        <w:t>Thift</w:t>
+      </w:r>
+      <w:proofErr w:type="spellEnd"/>
+      <w:r>
+        <w:rPr>
+          <w:rFonts w:asciiTheme="minorHAnsi" w:hAnsiTheme="minorHAnsi" w:cstheme="minorHAnsi"/>
+          <w:b/>
+          <w:bCs/>
+          <w:color w:val="4472C4" w:themeColor="accent1"/>
+        </w:rPr>
+        <w:t xml:space="preserve"> consumers</w:t>
+      </w:r>
+      <w:r>
+        <w:rPr>
+          <w:rFonts w:asciiTheme="minorHAnsi" w:hAnsiTheme="minorHAnsi" w:cstheme="minorHAnsi"/>
+          <w:b/>
+          <w:bCs/>
+        </w:rPr>
+        <w:t xml:space="preserve"> is more profitable </w:t>
+      </w:r>
+      <w:r>
+        <w:rPr>
+          <w:rFonts w:asciiTheme="minorHAnsi" w:hAnsiTheme="minorHAnsi" w:cstheme="minorHAnsi"/>
+        </w:rPr>
+        <w:t>than focusing on certain brands/designs</w:t>
+      </w:r>
+      <w:r>
+        <w:rPr>
+          <w:rFonts w:asciiTheme="minorHAnsi" w:hAnsiTheme="minorHAnsi" w:cstheme="minorHAnsi"/>
+        </w:rPr>
+        <w:t>:</w:t>
+      </w:r>
+    </w:p>
+    <w:p>
+      <w:pPr>
+        <w:pStyle w:val="ListParagraph"/>
         <w:ind w:left="720" w:firstLine="0"/>
         <w:rPr>
           <w:rFonts w:asciiTheme="minorHAnsi" w:hAnsiTheme="minorHAnsi" w:cstheme="minorHAnsi"/>
@@ -5076,16 +5437,16 @@
         <mc:AlternateContent>
           <mc:Choice Requires="wps">
             <w:drawing>
-              <wp:anchor distT="0" distB="0" distL="114300" distR="114300" simplePos="0" relativeHeight="251658241" behindDoc="0" locked="0" layoutInCell="1" allowOverlap="1" wp14:anchorId="638EB63B" wp14:editId="0B5D9CE2">
+              <wp:anchor distT="0" distB="0" distL="114300" distR="114300" simplePos="0" relativeHeight="251658241" behindDoc="0" locked="0" layoutInCell="1" allowOverlap="1" wp14:anchorId="638EB63B" wp14:editId="392561BD">
                 <wp:simplePos x="0" y="0"/>
                 <wp:positionH relativeFrom="column">
-                  <wp:posOffset>1871704</wp:posOffset>
+                  <wp:posOffset>1680879</wp:posOffset>
                 </wp:positionH>
                 <wp:positionV relativeFrom="paragraph">
-                  <wp:posOffset>77884</wp:posOffset>
+                  <wp:posOffset>29009</wp:posOffset>
                 </wp:positionV>
-                <wp:extent cx="1006668" cy="1046094"/>
-                <wp:effectExtent l="75565" t="76835" r="40640" b="21590"/>
+                <wp:extent cx="838201" cy="975360"/>
+                <wp:effectExtent l="45720" t="87630" r="7620" b="26670"/>
                 <wp:wrapNone/>
                 <wp:docPr id="46" name="Freeform: Shape 46"/>
                 <wp:cNvGraphicFramePr/>
@@ -5096,7 +5457,7 @@
                       <wps:spPr>
                         <a:xfrm rot="3360162">
                           <a:off x="0" y="0"/>
-                          <a:ext cx="1006668" cy="1046094"/>
+                          <a:ext cx="838201" cy="975360"/>
                         </a:xfrm>
                         <a:custGeom>
                           <a:avLst/>
@@ -5424,9 +5785,9 @@
           </mc:Choice>
           <mc:Fallback>
             <w:pict>
-              <v:shape w14:anchorId="304E2DDD" id="Freeform: Shape 46" o:spid="_x0000_s1026" style="position:absolute;margin-left:147.4pt;margin-top:6.15pt;width:79.25pt;height:82.35pt;rotation:3670193fd;z-index:251658241;visibility:visible;mso-wrap-style:square;mso-width-percent:0;mso-height-percent:0;mso-wrap-distance-left:9pt;mso-wrap-distance-top:0;mso-wrap-distance-right:9pt;mso-wrap-distance-bottom:0;mso-position-horizontal:absolute;mso-position-horizontal-relative:text;mso-position-vertical:absolute;mso-position-vertical-relative:text;mso-width-percent:0;mso-height-percent:0;mso-width-relative:margin;mso-height-relative:margin;v-text-anchor:middle" coordsize="298821,1035329" o:gfxdata="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" path="m50800,19329c60325,7687,97947,-1765,114300,279v23947,2993,46567,12700,69850,19050c199353,34532,232103,65749,241300,82829v7306,13568,8168,29722,12700,44450c266555,168082,262933,157844,279400,190779v23714,130429,19050,84837,19050,292100c298450,550645,297045,618493,292100,686079v-4233,57852,-421,48964,-31750,69850c258233,770746,257365,785795,254000,800379v-3010,13044,-8467,25400,-12700,38100c239183,844829,236263,850965,234950,857529r-6350,31750c226119,924010,229472,980420,209550,1016279v-4361,7850,-12700,12700,-19050,19050c87070,1024986,158645,1043205,101600,1009929,85247,1000390,50800,984529,50800,984529,44450,973946,36857,964015,31750,952779,26210,940592,24022,927108,19050,914679l6350,882929c8467,804612,9904,726274,12700,647979v1437,-40247,6350,-80378,6350,-120650c19050,516536,14383,506240,12700,495579,8031,466011,4233,436312,,406679,2117,364346,3219,321949,6350,279679,8661,248476,16658,214150,25400,184429,64564,51271,26544,202756,57150,70129,59112,61625,41275,30971,50800,19329xe" filled="f" strokecolor="#1f3763 [1604]" strokeweight="1pt">
+              <v:shape w14:anchorId="3C836F82" id="Freeform: Shape 46" o:spid="_x0000_s1026" style="position:absolute;margin-left:132.35pt;margin-top:2.3pt;width:66pt;height:76.8pt;rotation:3670193fd;z-index:251658241;visibility:visible;mso-wrap-style:square;mso-width-percent:0;mso-height-percent:0;mso-wrap-distance-left:9pt;mso-wrap-distance-top:0;mso-wrap-distance-right:9pt;mso-wrap-distance-bottom:0;mso-position-horizontal:absolute;mso-position-horizontal-relative:text;mso-position-vertical:absolute;mso-position-vertical-relative:text;mso-width-percent:0;mso-height-percent:0;mso-width-relative:margin;mso-height-relative:margin;v-text-anchor:middle" coordsize="298821,1035329" o:gfxdata="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" path="m50800,19329c60325,7687,97947,-1765,114300,279v23947,2993,46567,12700,69850,19050c199353,34532,232103,65749,241300,82829v7306,13568,8168,29722,12700,44450c266555,168082,262933,157844,279400,190779v23714,130429,19050,84837,19050,292100c298450,550645,297045,618493,292100,686079v-4233,57852,-421,48964,-31750,69850c258233,770746,257365,785795,254000,800379v-3010,13044,-8467,25400,-12700,38100c239183,844829,236263,850965,234950,857529r-6350,31750c226119,924010,229472,980420,209550,1016279v-4361,7850,-12700,12700,-19050,19050c87070,1024986,158645,1043205,101600,1009929,85247,1000390,50800,984529,50800,984529,44450,973946,36857,964015,31750,952779,26210,940592,24022,927108,19050,914679l6350,882929c8467,804612,9904,726274,12700,647979v1437,-40247,6350,-80378,6350,-120650c19050,516536,14383,506240,12700,495579,8031,466011,4233,436312,,406679,2117,364346,3219,321949,6350,279679,8661,248476,16658,214150,25400,184429,64564,51271,26544,202756,57150,70129,59112,61625,41275,30971,50800,19329xe" filled="f" strokecolor="#1f3763 [1604]" strokeweight="1pt">
                 <v:stroke joinstyle="miter"/>
-                <v:path arrowok="t" o:connecttype="custom" o:connectlocs="171135,19530;385054,282;620364,19530;812891,83690;855675,128602;941243,192763;1005418,487900;984026,693213;877067,763789;855675,808701;812891,847197;791499,866445;770108,898525;705932,1026846;641756,1046094;342270,1020430;171135,994766;106959,962686;64176,924190;21392,892109;42784,654716;64176,532812;42784,500732;0,410908;21392,282587;85568,186347;192527,70858;171135,19530" o:connectangles="0,0,0,0,0,0,0,0,0,0,0,0,0,0,0,0,0,0,0,0,0,0,0,0,0,0,0,0"/>
+                <v:path arrowok="t" o:connecttype="custom" o:connectlocs="142495,18209;320615,263;516546,18209;676853,78031;712477,119907;783725,179729;837160,454909;819348,646339;730289,712144;712477,754019;676853,789912;659041,807859;641229,837770;587793,957413;534358,975360;284991,951431;142495,927502;89060,897592;53436,861698;17812,831787;35624,610446;53436,496785;35624,466874;0,383123;17812,263479;71248,173746;160307,66067;142495,18209" o:connectangles="0,0,0,0,0,0,0,0,0,0,0,0,0,0,0,0,0,0,0,0,0,0,0,0,0,0,0,0"/>
               </v:shape>
             </w:pict>
           </mc:Fallback>
@@ -5442,13 +5803,13 @@
         <mc:AlternateContent>
           <mc:Choice Requires="wps">
             <w:drawing>
-              <wp:anchor distT="0" distB="0" distL="114300" distR="114300" simplePos="0" relativeHeight="251658242" behindDoc="0" locked="0" layoutInCell="1" allowOverlap="1" wp14:anchorId="57ABE86B" wp14:editId="67430D2D">
+              <wp:anchor distT="0" distB="0" distL="114300" distR="114300" simplePos="0" relativeHeight="251658242" behindDoc="0" locked="0" layoutInCell="1" allowOverlap="1" wp14:anchorId="57ABE86B" wp14:editId="47907DD1">
                 <wp:simplePos x="0" y="0"/>
                 <wp:positionH relativeFrom="column">
-                  <wp:posOffset>1033670</wp:posOffset>
+                  <wp:posOffset>855345</wp:posOffset>
                 </wp:positionH>
                 <wp:positionV relativeFrom="paragraph">
-                  <wp:posOffset>1488412</wp:posOffset>
+                  <wp:posOffset>1284605</wp:posOffset>
                 </wp:positionV>
                 <wp:extent cx="965034" cy="338759"/>
                 <wp:effectExtent l="0" t="19050" r="26035" b="23495"/>
@@ -5905,7 +6266,7 @@
           </mc:Choice>
           <mc:Fallback>
             <w:pict>
-              <v:shape w14:anchorId="611F2B44" id="Freeform: Shape 47" o:spid="_x0000_s1026" style="position:absolute;margin-left:81.4pt;margin-top:117.2pt;width:76pt;height:26.65pt;z-index:251658242;visibility:visible;mso-wrap-style:square;mso-width-percent:0;mso-height-percent:0;mso-wrap-distance-left:9pt;mso-wrap-distance-top:0;mso-wrap-distance-right:9pt;mso-wrap-distance-bottom:0;mso-position-horizontal:absolute;mso-position-horizontal-relative:text;mso-position-vertical:absolute;mso-position-vertical-relative:text;mso-width-percent:0;mso-height-percent:0;mso-width-relative:margin;mso-height-relative:margin;v-text-anchor:middle" coordsize="1060824,448785" o:gfxdata="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" path="m39837,140245v7480,-13089,9787,-19725,16830,-28049c62232,105620,100499,59300,123984,56098v33402,-4555,67318,-3740,100977,-5610c239300,48440,282319,42604,297889,39268,364188,25061,334764,24354,421305,16829,481034,11635,540997,9598,600819,5610,625146,3988,649437,1870,673746,v111791,11179,413,-1801,112197,16829c800814,19307,815975,19819,830821,22439v16978,2996,33690,7343,50489,11220c888822,35393,896164,37889,903749,39268v13009,2365,26179,3740,39269,5610c948628,48618,953389,54161,959847,56098v12665,3800,27789,-950,39269,5610c1009294,67524,1040448,99495,1049604,117806v2645,5289,3740,11219,5610,16829c1057084,145855,1060824,156920,1060824,168294v,19483,-9735,60801,-16830,78538c1041649,252694,1017321,284265,1015945,286100v-1870,9350,-1346,19521,-5610,28049c1006787,321245,999436,325708,993506,330979v-44293,39372,-24799,20273,-78538,56098c907189,392263,900891,399725,892529,403906v-10578,5289,-22331,7822,-33659,11220c817015,427683,796722,423492,741064,426346r-123416,5610c570846,434943,524181,439834,477403,443175r-78538,5610c346507,445045,293317,447584,241791,437565v-17317,-3367,-29100,-20160,-44879,-28049c190016,406068,181953,405776,174473,403906,144554,387077,108990,377690,84716,353418,79106,347808,74342,341200,67886,336589,61081,331728,52538,329801,45447,325369,37519,320414,30488,314150,23008,308540,10880,284284,2776,272132,568,241222,-2492,198388,7594,220091,11788,190733v1058,-7404,20569,-37399,28049,-50488xe" filled="f" strokecolor="red" strokeweight="1pt">
+              <v:shape w14:anchorId="298F2751" id="Freeform: Shape 47" o:spid="_x0000_s1026" style="position:absolute;margin-left:67.35pt;margin-top:101.15pt;width:76pt;height:26.65pt;z-index:251658242;visibility:visible;mso-wrap-style:square;mso-width-percent:0;mso-height-percent:0;mso-wrap-distance-left:9pt;mso-wrap-distance-top:0;mso-wrap-distance-right:9pt;mso-wrap-distance-bottom:0;mso-position-horizontal:absolute;mso-position-horizontal-relative:text;mso-position-vertical:absolute;mso-position-vertical-relative:text;mso-width-percent:0;mso-height-percent:0;mso-width-relative:margin;mso-height-relative:margin;v-text-anchor:middle" coordsize="1060824,448785" o:gfxdata="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" path="m39837,140245v7480,-13089,9787,-19725,16830,-28049c62232,105620,100499,59300,123984,56098v33402,-4555,67318,-3740,100977,-5610c239300,48440,282319,42604,297889,39268,364188,25061,334764,24354,421305,16829,481034,11635,540997,9598,600819,5610,625146,3988,649437,1870,673746,v111791,11179,413,-1801,112197,16829c800814,19307,815975,19819,830821,22439v16978,2996,33690,7343,50489,11220c888822,35393,896164,37889,903749,39268v13009,2365,26179,3740,39269,5610c948628,48618,953389,54161,959847,56098v12665,3800,27789,-950,39269,5610c1009294,67524,1040448,99495,1049604,117806v2645,5289,3740,11219,5610,16829c1057084,145855,1060824,156920,1060824,168294v,19483,-9735,60801,-16830,78538c1041649,252694,1017321,284265,1015945,286100v-1870,9350,-1346,19521,-5610,28049c1006787,321245,999436,325708,993506,330979v-44293,39372,-24799,20273,-78538,56098c907189,392263,900891,399725,892529,403906v-10578,5289,-22331,7822,-33659,11220c817015,427683,796722,423492,741064,426346r-123416,5610c570846,434943,524181,439834,477403,443175r-78538,5610c346507,445045,293317,447584,241791,437565v-17317,-3367,-29100,-20160,-44879,-28049c190016,406068,181953,405776,174473,403906,144554,387077,108990,377690,84716,353418,79106,347808,74342,341200,67886,336589,61081,331728,52538,329801,45447,325369,37519,320414,30488,314150,23008,308540,10880,284284,2776,272132,568,241222,-2492,198388,7594,220091,11788,190733v1058,-7404,20569,-37399,28049,-50488xe" filled="f" strokecolor="red" strokeweight="1pt">
                 <v:stroke joinstyle="miter"/>
                 <v:path arrowok="t" o:connecttype="custom" o:connectlocs="36240,105862;51550,84690;112789,42345;204648,38110;270990,29641;383262,12703;546566,4235;612908,0;714974,12703;755800,16938;801730,25407;822143,29641;857866,33876;873175,42345;908898,46579;954827,88924;959931,101627;965034,127034;949724,186318;924207,215959;919104,237131;903795,249835;832348,292180;811936,304883;781316,313352;674148,321821;561876,326056;434295,334524;362848,338759;219958,330290;179131,309117;158718,304883;77066,266773;61756,254069;41343,245600;20930,232897;517,182083;10724,143972;36240,105862" o:connectangles="0,0,0,0,0,0,0,0,0,0,0,0,0,0,0,0,0,0,0,0,0,0,0,0,0,0,0,0,0,0,0,0,0,0,0,0,0,0,0"/>
               </v:shape>
@@ -5919,9 +6280,9 @@
           <w:noProof/>
         </w:rPr>
         <w:drawing>
-          <wp:inline distT="0" distB="0" distL="0" distR="0" wp14:anchorId="2B135527" wp14:editId="435F0898">
-            <wp:extent cx="3387255" cy="2130348"/>
-            <wp:effectExtent l="0" t="0" r="3810" b="3810"/>
+          <wp:inline distT="0" distB="0" distL="0" distR="0" wp14:anchorId="2B135527" wp14:editId="48A32657">
+            <wp:extent cx="2914650" cy="1833113"/>
+            <wp:effectExtent l="0" t="0" r="0" b="0"/>
             <wp:docPr id="31" name="Picture 31"/>
             <wp:cNvGraphicFramePr>
               <a:graphicFrameLocks xmlns:a="http://schemas.openxmlformats.org/drawingml/2006/main" noChangeAspect="1"/>
@@ -5934,7 +6295,7 @@
                     <pic:cNvPicPr/>
                   </pic:nvPicPr>
                   <pic:blipFill>
-                    <a:blip r:embed="rId24"/>
+                    <a:blip r:embed="rId28"/>
                     <a:stretch>
                       <a:fillRect/>
                     </a:stretch>
@@ -5942,7 +6303,7 @@
                   <pic:spPr>
                     <a:xfrm>
                       <a:off x="0" y="0"/>
-                      <a:ext cx="3428211" cy="2156107"/>
+                      <a:ext cx="2961312" cy="1862460"/>
                     </a:xfrm>
                     <a:prstGeom prst="rect">
                       <a:avLst/>
@@ -5963,104 +6324,6 @@
           <w:rFonts w:asciiTheme="minorHAnsi" w:hAnsiTheme="minorHAnsi" w:cstheme="minorHAnsi"/>
         </w:rPr>
       </w:pPr>
-      <w:r>
-        <w:rPr>
-          <w:rFonts w:asciiTheme="minorHAnsi" w:hAnsiTheme="minorHAnsi" w:cstheme="minorHAnsi"/>
-          <w:b/>
-          <w:bCs/>
-        </w:rPr>
-        <w:t>Target</w:t>
-      </w:r>
-      <w:r>
-        <w:rPr>
-          <w:rFonts w:asciiTheme="minorHAnsi" w:hAnsiTheme="minorHAnsi" w:cstheme="minorHAnsi"/>
-          <w:b/>
-          <w:bCs/>
-        </w:rPr>
-        <w:t xml:space="preserve">ing </w:t>
-      </w:r>
-      <w:proofErr w:type="spellStart"/>
-      <w:r>
-        <w:rPr>
-          <w:rFonts w:asciiTheme="minorHAnsi" w:hAnsiTheme="minorHAnsi" w:cstheme="minorHAnsi"/>
-          <w:b/>
-          <w:bCs/>
-          <w:color w:val="4472C4" w:themeColor="accent1"/>
-        </w:rPr>
-        <w:t>Thift</w:t>
-      </w:r>
-      <w:proofErr w:type="spellEnd"/>
-      <w:r>
-        <w:rPr>
-          <w:rFonts w:asciiTheme="minorHAnsi" w:hAnsiTheme="minorHAnsi" w:cstheme="minorHAnsi"/>
-          <w:b/>
-          <w:bCs/>
-          <w:color w:val="4472C4" w:themeColor="accent1"/>
-        </w:rPr>
-        <w:t xml:space="preserve"> </w:t>
-      </w:r>
-      <w:r>
-        <w:rPr>
-          <w:rFonts w:asciiTheme="minorHAnsi" w:hAnsiTheme="minorHAnsi" w:cstheme="minorHAnsi"/>
-          <w:b/>
-          <w:bCs/>
-          <w:color w:val="4472C4" w:themeColor="accent1"/>
-        </w:rPr>
-        <w:t>consumers</w:t>
-      </w:r>
-      <w:r>
-        <w:rPr>
-          <w:rFonts w:asciiTheme="minorHAnsi" w:hAnsiTheme="minorHAnsi" w:cstheme="minorHAnsi"/>
-          <w:b/>
-          <w:bCs/>
-        </w:rPr>
-        <w:t xml:space="preserve"> </w:t>
-      </w:r>
-      <w:r>
-        <w:rPr>
-          <w:rFonts w:asciiTheme="minorHAnsi" w:hAnsiTheme="minorHAnsi" w:cstheme="minorHAnsi"/>
-          <w:b/>
-          <w:bCs/>
-        </w:rPr>
-        <w:t xml:space="preserve">is more </w:t>
-      </w:r>
-      <w:r>
-        <w:rPr>
-          <w:rFonts w:asciiTheme="minorHAnsi" w:hAnsiTheme="minorHAnsi" w:cstheme="minorHAnsi"/>
-          <w:b/>
-          <w:bCs/>
-        </w:rPr>
-        <w:t>profitable</w:t>
-      </w:r>
-      <w:r>
-        <w:rPr>
-          <w:rFonts w:asciiTheme="minorHAnsi" w:hAnsiTheme="minorHAnsi" w:cstheme="minorHAnsi"/>
-          <w:b/>
-          <w:bCs/>
-        </w:rPr>
-        <w:t xml:space="preserve"> </w:t>
-      </w:r>
-      <w:r>
-        <w:rPr>
-          <w:rFonts w:asciiTheme="minorHAnsi" w:hAnsiTheme="minorHAnsi" w:cstheme="minorHAnsi"/>
-        </w:rPr>
-        <w:t>than focusing on certain brands/designs</w:t>
-      </w:r>
-      <w:r>
-        <w:rPr>
-          <w:rFonts w:asciiTheme="minorHAnsi" w:hAnsiTheme="minorHAnsi" w:cstheme="minorHAnsi"/>
-        </w:rPr>
-        <w:t>.</w:t>
-      </w:r>
-    </w:p>
-    <w:p>
-      <w:pPr>
-        <w:pStyle w:val="ListParagraph"/>
-        <w:ind w:left="720" w:firstLine="0"/>
-        <w:rPr>
-          <w:rFonts w:asciiTheme="minorHAnsi" w:hAnsiTheme="minorHAnsi" w:cstheme="minorHAnsi"/>
-        </w:rPr>
-      </w:pPr>
     </w:p>
     <w:p>
       <w:pPr>
@@ -6155,16 +6418,16 @@
         <mc:AlternateContent>
           <mc:Choice Requires="wps">
             <w:drawing>
-              <wp:anchor distT="0" distB="0" distL="114300" distR="114300" simplePos="0" relativeHeight="251658243" behindDoc="0" locked="0" layoutInCell="1" allowOverlap="1" wp14:anchorId="5570EAD5" wp14:editId="71AEF2ED">
+              <wp:anchor distT="0" distB="0" distL="114300" distR="114300" simplePos="0" relativeHeight="251658243" behindDoc="0" locked="0" layoutInCell="1" allowOverlap="1" wp14:anchorId="5570EAD5" wp14:editId="644C28AE">
                 <wp:simplePos x="0" y="0"/>
                 <wp:positionH relativeFrom="column">
-                  <wp:posOffset>2686666</wp:posOffset>
+                  <wp:posOffset>1595459</wp:posOffset>
                 </wp:positionH>
                 <wp:positionV relativeFrom="paragraph">
-                  <wp:posOffset>87441</wp:posOffset>
+                  <wp:posOffset>36169</wp:posOffset>
                 </wp:positionV>
-                <wp:extent cx="847583" cy="764274"/>
-                <wp:effectExtent l="19050" t="0" r="10160" b="36195"/>
+                <wp:extent cx="374018" cy="446856"/>
+                <wp:effectExtent l="19050" t="0" r="26035" b="29845"/>
                 <wp:wrapNone/>
                 <wp:docPr id="48" name="Freeform: Shape 48"/>
                 <wp:cNvGraphicFramePr/>
@@ -6175,7 +6438,7 @@
                       <wps:spPr>
                         <a:xfrm>
                           <a:off x="0" y="0"/>
-                          <a:ext cx="847583" cy="764274"/>
+                          <a:ext cx="374018" cy="446856"/>
                         </a:xfrm>
                         <a:custGeom>
                           <a:avLst/>
@@ -6503,9 +6766,9 @@
           </mc:Choice>
           <mc:Fallback>
             <w:pict>
-              <v:shape w14:anchorId="1901899C" id="Freeform: Shape 48" o:spid="_x0000_s1026" style="position:absolute;margin-left:211.55pt;margin-top:6.9pt;width:66.75pt;height:60.2pt;z-index:251664384;visibility:visible;mso-wrap-style:square;mso-width-percent:0;mso-height-percent:0;mso-wrap-distance-left:9pt;mso-wrap-distance-top:0;mso-wrap-distance-right:9pt;mso-wrap-distance-bottom:0;mso-position-horizontal:absolute;mso-position-horizontal-relative:text;mso-position-vertical:absolute;mso-position-vertical-relative:text;mso-width-percent:0;mso-height-percent:0;mso-width-relative:margin;mso-height-relative:margin;v-text-anchor:middle" coordsize="298821,1035329" o:gfxdata="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" path="m50800,19329c60325,7687,97947,-1765,114300,279v23947,2993,46567,12700,69850,19050c199353,34532,232103,65749,241300,82829v7306,13568,8168,29722,12700,44450c266555,168082,262933,157844,279400,190779v23714,130429,19050,84837,19050,292100c298450,550645,297045,618493,292100,686079v-4233,57852,-421,48964,-31750,69850c258233,770746,257365,785795,254000,800379v-3010,13044,-8467,25400,-12700,38100c239183,844829,236263,850965,234950,857529r-6350,31750c226119,924010,229472,980420,209550,1016279v-4361,7850,-12700,12700,-19050,19050c87070,1024986,158645,1043205,101600,1009929,85247,1000390,50800,984529,50800,984529,44450,973946,36857,964015,31750,952779,26210,940592,24022,927108,19050,914679l6350,882929c8467,804612,9904,726274,12700,647979v1437,-40247,6350,-80378,6350,-120650c19050,516536,14383,506240,12700,495579,8031,466011,4233,436312,,406679,2117,364346,3219,321949,6350,279679,8661,248476,16658,214150,25400,184429,64564,51271,26544,202756,57150,70129,59112,61625,41275,30971,50800,19329xe" filled="f" strokecolor="#1f3763 [1604]" strokeweight="1pt">
+              <v:shape w14:anchorId="37C02EBB" id="Freeform: Shape 48" o:spid="_x0000_s1026" style="position:absolute;margin-left:125.65pt;margin-top:2.85pt;width:29.45pt;height:35.2pt;z-index:251658243;visibility:visible;mso-wrap-style:square;mso-width-percent:0;mso-height-percent:0;mso-wrap-distance-left:9pt;mso-wrap-distance-top:0;mso-wrap-distance-right:9pt;mso-wrap-distance-bottom:0;mso-position-horizontal:absolute;mso-position-horizontal-relative:text;mso-position-vertical:absolute;mso-position-vertical-relative:text;mso-width-percent:0;mso-height-percent:0;mso-width-relative:margin;mso-height-relative:margin;v-text-anchor:middle" coordsize="298821,1035329" o:gfxdata="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" path="m50800,19329c60325,7687,97947,-1765,114300,279v23947,2993,46567,12700,69850,19050c199353,34532,232103,65749,241300,82829v7306,13568,8168,29722,12700,44450c266555,168082,262933,157844,279400,190779v23714,130429,19050,84837,19050,292100c298450,550645,297045,618493,292100,686079v-4233,57852,-421,48964,-31750,69850c258233,770746,257365,785795,254000,800379v-3010,13044,-8467,25400,-12700,38100c239183,844829,236263,850965,234950,857529r-6350,31750c226119,924010,229472,980420,209550,1016279v-4361,7850,-12700,12700,-19050,19050c87070,1024986,158645,1043205,101600,1009929,85247,1000390,50800,984529,50800,984529,44450,973946,36857,964015,31750,952779,26210,940592,24022,927108,19050,914679l6350,882929c8467,804612,9904,726274,12700,647979v1437,-40247,6350,-80378,6350,-120650c19050,516536,14383,506240,12700,495579,8031,466011,4233,436312,,406679,2117,364346,3219,321949,6350,279679,8661,248476,16658,214150,25400,184429,64564,51271,26544,202756,57150,70129,59112,61625,41275,30971,50800,19329xe" filled="f" strokecolor="#1f3763 [1604]" strokeweight="1pt">
                 <v:stroke joinstyle="miter"/>
-                <v:path arrowok="t" o:connecttype="custom" o:connectlocs="144090,14269;324203,206;522327,14269;684429,61144;720452,93957;792497,140832;846531,356459;828519,506460;738463,558023;720452,590835;684429,618960;666418,633023;648406,656461;594373,750211;540339,764274;288181,745524;144090,726774;90056,703336;54034,675211;18011,651773;36023,478334;54034,389271;36023,365834;0,300208;18011,206457;72045,136144;162102,51769;144090,14269" o:connectangles="0,0,0,0,0,0,0,0,0,0,0,0,0,0,0,0,0,0,0,0,0,0,0,0,0,0,0,0"/>
+                <v:path arrowok="t" o:connecttype="custom" o:connectlocs="63584,8343;143063,120;230491,8343;302022,35750;317918,54935;349710,82342;373554,208414;365606,296117;325866,326265;317918,345450;302022,361894;294074,370116;286126,383820;262282,438634;238438,446856;127167,435893;63584,424930;39740,411227;23844,394783;7948,381079;15896,279673;23844,227599;15896,213896;0,175526;7948,120712;31792,79601;71532,30268;63584,8343" o:connectangles="0,0,0,0,0,0,0,0,0,0,0,0,0,0,0,0,0,0,0,0,0,0,0,0,0,0,0,0"/>
               </v:shape>
             </w:pict>
           </mc:Fallback>
@@ -6517,9 +6780,9 @@
           <w:noProof/>
         </w:rPr>
         <w:drawing>
-          <wp:inline distT="0" distB="0" distL="0" distR="0" wp14:anchorId="70DE03D7" wp14:editId="49B9A71B">
-            <wp:extent cx="3590925" cy="2325402"/>
-            <wp:effectExtent l="0" t="0" r="0" b="0"/>
+          <wp:inline distT="0" distB="0" distL="0" distR="0" wp14:anchorId="70DE03D7" wp14:editId="4D887D5A">
+            <wp:extent cx="1803400" cy="1167841"/>
+            <wp:effectExtent l="0" t="0" r="6350" b="0"/>
             <wp:docPr id="32" name="Picture 32"/>
             <wp:cNvGraphicFramePr>
               <a:graphicFrameLocks xmlns:a="http://schemas.openxmlformats.org/drawingml/2006/main" noChangeAspect="1"/>
@@ -6532,7 +6795,7 @@
                     <pic:cNvPicPr/>
                   </pic:nvPicPr>
                   <pic:blipFill>
-                    <a:blip r:embed="rId25"/>
+                    <a:blip r:embed="rId29"/>
                     <a:stretch>
                       <a:fillRect/>
                     </a:stretch>
@@ -6540,7 +6803,7 @@
                   <pic:spPr>
                     <a:xfrm>
                       <a:off x="0" y="0"/>
-                      <a:ext cx="3595355" cy="2328271"/>
+                      <a:ext cx="1815438" cy="1175637"/>
                     </a:xfrm>
                     <a:prstGeom prst="rect">
                       <a:avLst/>
@@ -6552,6 +6815,47 @@
           </wp:inline>
         </w:drawing>
       </w:r>
+      <w:r>
+        <w:rPr>
+          <w:rFonts w:asciiTheme="minorHAnsi" w:hAnsiTheme="minorHAnsi" w:cstheme="minorHAnsi"/>
+          <w:noProof/>
+        </w:rPr>
+        <w:drawing>
+          <wp:inline distT="0" distB="0" distL="0" distR="0" wp14:anchorId="0247F7ED" wp14:editId="333A1503">
+            <wp:extent cx="3575315" cy="1190625"/>
+            <wp:effectExtent l="0" t="0" r="6350" b="0"/>
+            <wp:docPr id="57" name="Picture 57"/>
+            <wp:cNvGraphicFramePr>
+              <a:graphicFrameLocks xmlns:a="http://schemas.openxmlformats.org/drawingml/2006/main" noChangeAspect="1"/>
+            </wp:cNvGraphicFramePr>
+            <a:graphic xmlns:a="http://schemas.openxmlformats.org/drawingml/2006/main">
+              <a:graphicData uri="http://schemas.openxmlformats.org/drawingml/2006/picture">
+                <pic:pic xmlns:pic="http://schemas.openxmlformats.org/drawingml/2006/picture">
+                  <pic:nvPicPr>
+                    <pic:cNvPr id="1" name=""/>
+                    <pic:cNvPicPr/>
+                  </pic:nvPicPr>
+                  <pic:blipFill>
+                    <a:blip r:embed="rId30"/>
+                    <a:stretch>
+                      <a:fillRect/>
+                    </a:stretch>
+                  </pic:blipFill>
+                  <pic:spPr>
+                    <a:xfrm>
+                      <a:off x="0" y="0"/>
+                      <a:ext cx="3575315" cy="1190625"/>
+                    </a:xfrm>
+                    <a:prstGeom prst="rect">
+                      <a:avLst/>
+                    </a:prstGeom>
+                  </pic:spPr>
+                </pic:pic>
+              </a:graphicData>
+            </a:graphic>
+          </wp:inline>
+        </w:drawing>
+      </w:r>
     </w:p>
     <w:p>
       <w:pPr>
@@ -6568,7 +6872,6 @@
         <w:rPr>
           <w:rFonts w:asciiTheme="minorHAnsi" w:hAnsiTheme="minorHAnsi" w:cstheme="minorHAnsi"/>
         </w:rPr>
-        <w:lastRenderedPageBreak/>
         <w:t>Customer</w:t>
       </w:r>
       <w:r>
@@ -6623,7 +6926,7 @@
           <w:b/>
           <w:bCs/>
         </w:rPr>
-        <w:t xml:space="preserve">usually </w:t>
+        <w:t>may</w:t>
       </w:r>
       <w:r>
         <w:rPr>
@@ -6631,6 +6934,22 @@
           <w:b/>
           <w:bCs/>
         </w:rPr>
+        <w:t xml:space="preserve"> potentially</w:t>
+      </w:r>
+      <w:r>
+        <w:rPr>
+          <w:rFonts w:asciiTheme="minorHAnsi" w:hAnsiTheme="minorHAnsi" w:cstheme="minorHAnsi"/>
+          <w:b/>
+          <w:bCs/>
+        </w:rPr>
+        <w:t xml:space="preserve"> </w:t>
+      </w:r>
+      <w:r>
+        <w:rPr>
+          <w:rFonts w:asciiTheme="minorHAnsi" w:hAnsiTheme="minorHAnsi" w:cstheme="minorHAnsi"/>
+          <w:b/>
+          <w:bCs/>
+        </w:rPr>
         <w:t>spend more</w:t>
       </w:r>
       <w:r>
@@ -6702,31 +7021,28 @@
     </w:p>
     <w:p>
       <w:pPr>
-        <w:pStyle w:val="ListParagraph"/>
-        <w:ind w:left="720" w:firstLine="0"/>
-        <w:rPr>
-          <w:rFonts w:asciiTheme="minorHAnsi" w:hAnsiTheme="minorHAnsi" w:cstheme="minorHAnsi"/>
-        </w:rPr>
-      </w:pPr>
-      <w:r>
-        <w:rPr>
-          <w:rFonts w:asciiTheme="minorHAnsi" w:hAnsiTheme="minorHAnsi" w:cstheme="minorHAnsi"/>
+        <w:rPr>
+          <w:rFonts w:asciiTheme="minorHAnsi" w:hAnsiTheme="minorHAnsi" w:cstheme="minorHAnsi"/>
+        </w:rPr>
+      </w:pPr>
+      <w:r>
+        <w:rPr>
           <w:noProof/>
           <w14:ligatures w14:val="standardContextual"/>
         </w:rPr>
         <mc:AlternateContent>
           <mc:Choice Requires="wps">
             <w:drawing>
-              <wp:anchor distT="0" distB="0" distL="114300" distR="114300" simplePos="0" relativeHeight="251659268" behindDoc="0" locked="0" layoutInCell="1" allowOverlap="1" wp14:anchorId="76D0AA66" wp14:editId="4E8AA8AC">
+              <wp:anchor distT="0" distB="0" distL="114300" distR="114300" simplePos="0" relativeHeight="251659268" behindDoc="0" locked="0" layoutInCell="1" allowOverlap="1" wp14:anchorId="76D0AA66" wp14:editId="61AD5BB2">
                 <wp:simplePos x="0" y="0"/>
                 <wp:positionH relativeFrom="column">
-                  <wp:posOffset>1113155</wp:posOffset>
+                  <wp:posOffset>393590</wp:posOffset>
                 </wp:positionH>
                 <wp:positionV relativeFrom="paragraph">
-                  <wp:posOffset>2129459</wp:posOffset>
+                  <wp:posOffset>1219255</wp:posOffset>
                 </wp:positionV>
-                <wp:extent cx="2830664" cy="7951"/>
-                <wp:effectExtent l="0" t="0" r="27305" b="30480"/>
+                <wp:extent cx="1641641" cy="6378"/>
+                <wp:effectExtent l="0" t="0" r="34925" b="31750"/>
                 <wp:wrapNone/>
                 <wp:docPr id="16" name="Straight Connector 16"/>
                 <wp:cNvGraphicFramePr/>
@@ -6737,7 +7053,7 @@
                       <wps:spPr>
                         <a:xfrm flipV="1">
                           <a:off x="0" y="0"/>
-                          <a:ext cx="2830664" cy="7951"/>
+                          <a:ext cx="1641641" cy="6378"/>
                         </a:xfrm>
                         <a:prstGeom prst="line">
                           <a:avLst/>
@@ -6773,7 +7089,7 @@
           </mc:Choice>
           <mc:Fallback>
             <w:pict>
-              <v:line w14:anchorId="49D5D79B" id="Straight Connector 16" o:spid="_x0000_s1026" style="position:absolute;flip:y;z-index:251659268;visibility:visible;mso-wrap-style:square;mso-width-percent:0;mso-height-percent:0;mso-wrap-distance-left:9pt;mso-wrap-distance-top:0;mso-wrap-distance-right:9pt;mso-wrap-distance-bottom:0;mso-position-horizontal:absolute;mso-position-horizontal-relative:text;mso-position-vertical:absolute;mso-position-vertical-relative:text;mso-width-percent:0;mso-height-percent:0;mso-width-relative:margin;mso-height-relative:margin" from="87.65pt,167.65pt" to="310.55pt,168.3pt" o:gfxdata="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" strokecolor="#ed7d31 [3205]" strokeweight="1pt">
+              <v:line w14:anchorId="7506498A" id="Straight Connector 16" o:spid="_x0000_s1026" style="position:absolute;flip:y;z-index:251659268;visibility:visible;mso-wrap-style:square;mso-width-percent:0;mso-height-percent:0;mso-wrap-distance-left:9pt;mso-wrap-distance-top:0;mso-wrap-distance-right:9pt;mso-wrap-distance-bottom:0;mso-position-horizontal:absolute;mso-position-horizontal-relative:text;mso-position-vertical:absolute;mso-position-vertical-relative:text;mso-width-percent:0;mso-height-percent:0;mso-width-relative:margin;mso-height-relative:margin" from="31pt,96pt" to="160.25pt,96.5pt" o:gfxdata="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" strokecolor="#ed7d31 [3205]" strokeweight="1pt">
                 <v:stroke joinstyle="miter"/>
               </v:line>
             </w:pict>
@@ -6782,13 +7098,358 @@
       </w:r>
       <w:r>
         <w:rPr>
-          <w:rFonts w:asciiTheme="minorHAnsi" w:hAnsiTheme="minorHAnsi" w:cstheme="minorHAnsi"/>
           <w:noProof/>
+          <w14:ligatures w14:val="standardContextual"/>
+        </w:rPr>
+        <mc:AlternateContent>
+          <mc:Choice Requires="wps">
+            <w:drawing>
+              <wp:anchor distT="0" distB="0" distL="114300" distR="114300" simplePos="0" relativeHeight="251660292" behindDoc="0" locked="0" layoutInCell="1" allowOverlap="1" wp14:anchorId="3F182E2B" wp14:editId="3A67EF27">
+                <wp:simplePos x="0" y="0"/>
+                <wp:positionH relativeFrom="column">
+                  <wp:posOffset>1125109</wp:posOffset>
+                </wp:positionH>
+                <wp:positionV relativeFrom="paragraph">
+                  <wp:posOffset>52539</wp:posOffset>
+                </wp:positionV>
+                <wp:extent cx="320620" cy="262393"/>
+                <wp:effectExtent l="19050" t="0" r="41910" b="42545"/>
+                <wp:wrapNone/>
+                <wp:docPr id="67" name="Freeform: Shape 67"/>
+                <wp:cNvGraphicFramePr/>
+                <a:graphic xmlns:a="http://schemas.openxmlformats.org/drawingml/2006/main">
+                  <a:graphicData uri="http://schemas.microsoft.com/office/word/2010/wordprocessingShape">
+                    <wps:wsp>
+                      <wps:cNvSpPr/>
+                      <wps:spPr>
+                        <a:xfrm>
+                          <a:off x="0" y="0"/>
+                          <a:ext cx="320620" cy="262393"/>
+                        </a:xfrm>
+                        <a:custGeom>
+                          <a:avLst/>
+                          <a:gdLst>
+                            <a:gd name="connsiteX0" fmla="*/ 53438 w 516576"/>
+                            <a:gd name="connsiteY0" fmla="*/ 6077 h 463277"/>
+                            <a:gd name="connsiteX1" fmla="*/ 89064 w 516576"/>
+                            <a:gd name="connsiteY1" fmla="*/ 140 h 463277"/>
+                            <a:gd name="connsiteX2" fmla="*/ 261257 w 516576"/>
+                            <a:gd name="connsiteY2" fmla="*/ 23890 h 463277"/>
+                            <a:gd name="connsiteX3" fmla="*/ 326571 w 516576"/>
+                            <a:gd name="connsiteY3" fmla="*/ 65454 h 463277"/>
+                            <a:gd name="connsiteX4" fmla="*/ 362197 w 516576"/>
+                            <a:gd name="connsiteY4" fmla="*/ 89204 h 463277"/>
+                            <a:gd name="connsiteX5" fmla="*/ 421574 w 516576"/>
+                            <a:gd name="connsiteY5" fmla="*/ 136706 h 463277"/>
+                            <a:gd name="connsiteX6" fmla="*/ 439387 w 516576"/>
+                            <a:gd name="connsiteY6" fmla="*/ 166394 h 463277"/>
+                            <a:gd name="connsiteX7" fmla="*/ 445324 w 516576"/>
+                            <a:gd name="connsiteY7" fmla="*/ 184207 h 463277"/>
+                            <a:gd name="connsiteX8" fmla="*/ 463137 w 516576"/>
+                            <a:gd name="connsiteY8" fmla="*/ 213895 h 463277"/>
+                            <a:gd name="connsiteX9" fmla="*/ 469075 w 516576"/>
+                            <a:gd name="connsiteY9" fmla="*/ 249521 h 463277"/>
+                            <a:gd name="connsiteX10" fmla="*/ 486888 w 516576"/>
+                            <a:gd name="connsiteY10" fmla="*/ 279210 h 463277"/>
+                            <a:gd name="connsiteX11" fmla="*/ 498763 w 516576"/>
+                            <a:gd name="connsiteY11" fmla="*/ 302960 h 463277"/>
+                            <a:gd name="connsiteX12" fmla="*/ 516576 w 516576"/>
+                            <a:gd name="connsiteY12" fmla="*/ 368275 h 463277"/>
+                            <a:gd name="connsiteX13" fmla="*/ 421574 w 516576"/>
+                            <a:gd name="connsiteY13" fmla="*/ 451402 h 463277"/>
+                            <a:gd name="connsiteX14" fmla="*/ 391885 w 516576"/>
+                            <a:gd name="connsiteY14" fmla="*/ 463277 h 463277"/>
+                            <a:gd name="connsiteX15" fmla="*/ 267194 w 516576"/>
+                            <a:gd name="connsiteY15" fmla="*/ 445464 h 463277"/>
+                            <a:gd name="connsiteX16" fmla="*/ 213755 w 516576"/>
+                            <a:gd name="connsiteY16" fmla="*/ 415776 h 463277"/>
+                            <a:gd name="connsiteX17" fmla="*/ 118753 w 516576"/>
+                            <a:gd name="connsiteY17" fmla="*/ 356399 h 463277"/>
+                            <a:gd name="connsiteX18" fmla="*/ 35625 w 516576"/>
+                            <a:gd name="connsiteY18" fmla="*/ 261397 h 463277"/>
+                            <a:gd name="connsiteX19" fmla="*/ 29688 w 516576"/>
+                            <a:gd name="connsiteY19" fmla="*/ 213895 h 463277"/>
+                            <a:gd name="connsiteX20" fmla="*/ 0 w 516576"/>
+                            <a:gd name="connsiteY20" fmla="*/ 166394 h 463277"/>
+                            <a:gd name="connsiteX21" fmla="*/ 11875 w 516576"/>
+                            <a:gd name="connsiteY21" fmla="*/ 142643 h 463277"/>
+                            <a:gd name="connsiteX22" fmla="*/ 35625 w 516576"/>
+                            <a:gd name="connsiteY22" fmla="*/ 83267 h 463277"/>
+                            <a:gd name="connsiteX23" fmla="*/ 53438 w 516576"/>
+                            <a:gd name="connsiteY23" fmla="*/ 65454 h 463277"/>
+                            <a:gd name="connsiteX24" fmla="*/ 65314 w 516576"/>
+                            <a:gd name="connsiteY24" fmla="*/ 35766 h 463277"/>
+                            <a:gd name="connsiteX25" fmla="*/ 53438 w 516576"/>
+                            <a:gd name="connsiteY25" fmla="*/ 6077 h 463277"/>
+                          </a:gdLst>
+                          <a:ahLst/>
+                          <a:cxnLst>
+                            <a:cxn ang="0">
+                              <a:pos x="connsiteX0" y="connsiteY0"/>
+                            </a:cxn>
+                            <a:cxn ang="0">
+                              <a:pos x="connsiteX1" y="connsiteY1"/>
+                            </a:cxn>
+                            <a:cxn ang="0">
+                              <a:pos x="connsiteX2" y="connsiteY2"/>
+                            </a:cxn>
+                            <a:cxn ang="0">
+                              <a:pos x="connsiteX3" y="connsiteY3"/>
+                            </a:cxn>
+                            <a:cxn ang="0">
+                              <a:pos x="connsiteX4" y="connsiteY4"/>
+                            </a:cxn>
+                            <a:cxn ang="0">
+                              <a:pos x="connsiteX5" y="connsiteY5"/>
+                            </a:cxn>
+                            <a:cxn ang="0">
+                              <a:pos x="connsiteX6" y="connsiteY6"/>
+                            </a:cxn>
+                            <a:cxn ang="0">
+                              <a:pos x="connsiteX7" y="connsiteY7"/>
+                            </a:cxn>
+                            <a:cxn ang="0">
+                              <a:pos x="connsiteX8" y="connsiteY8"/>
+                            </a:cxn>
+                            <a:cxn ang="0">
+                              <a:pos x="connsiteX9" y="connsiteY9"/>
+                            </a:cxn>
+                            <a:cxn ang="0">
+                              <a:pos x="connsiteX10" y="connsiteY10"/>
+                            </a:cxn>
+                            <a:cxn ang="0">
+                              <a:pos x="connsiteX11" y="connsiteY11"/>
+                            </a:cxn>
+                            <a:cxn ang="0">
+                              <a:pos x="connsiteX12" y="connsiteY12"/>
+                            </a:cxn>
+                            <a:cxn ang="0">
+                              <a:pos x="connsiteX13" y="connsiteY13"/>
+                            </a:cxn>
+                            <a:cxn ang="0">
+                              <a:pos x="connsiteX14" y="connsiteY14"/>
+                            </a:cxn>
+                            <a:cxn ang="0">
+                              <a:pos x="connsiteX15" y="connsiteY15"/>
+                            </a:cxn>
+                            <a:cxn ang="0">
+                              <a:pos x="connsiteX16" y="connsiteY16"/>
+                            </a:cxn>
+                            <a:cxn ang="0">
+                              <a:pos x="connsiteX17" y="connsiteY17"/>
+                            </a:cxn>
+                            <a:cxn ang="0">
+                              <a:pos x="connsiteX18" y="connsiteY18"/>
+                            </a:cxn>
+                            <a:cxn ang="0">
+                              <a:pos x="connsiteX19" y="connsiteY19"/>
+                            </a:cxn>
+                            <a:cxn ang="0">
+                              <a:pos x="connsiteX20" y="connsiteY20"/>
+                            </a:cxn>
+                            <a:cxn ang="0">
+                              <a:pos x="connsiteX21" y="connsiteY21"/>
+                            </a:cxn>
+                            <a:cxn ang="0">
+                              <a:pos x="connsiteX22" y="connsiteY22"/>
+                            </a:cxn>
+                            <a:cxn ang="0">
+                              <a:pos x="connsiteX23" y="connsiteY23"/>
+                            </a:cxn>
+                            <a:cxn ang="0">
+                              <a:pos x="connsiteX24" y="connsiteY24"/>
+                            </a:cxn>
+                            <a:cxn ang="0">
+                              <a:pos x="connsiteX25" y="connsiteY25"/>
+                            </a:cxn>
+                          </a:cxnLst>
+                          <a:rect l="l" t="t" r="r" b="b"/>
+                          <a:pathLst>
+                            <a:path w="516576" h="463277">
+                              <a:moveTo>
+                                <a:pt x="53438" y="6077"/>
+                              </a:moveTo>
+                              <a:cubicBezTo>
+                                <a:pt x="57396" y="139"/>
+                                <a:pt x="77035" y="-341"/>
+                                <a:pt x="89064" y="140"/>
+                              </a:cubicBezTo>
+                              <a:cubicBezTo>
+                                <a:pt x="167750" y="3288"/>
+                                <a:pt x="193734" y="10386"/>
+                                <a:pt x="261257" y="23890"/>
+                              </a:cubicBezTo>
+                              <a:cubicBezTo>
+                                <a:pt x="321651" y="54087"/>
+                                <a:pt x="273694" y="26998"/>
+                                <a:pt x="326571" y="65454"/>
+                              </a:cubicBezTo>
+                              <a:cubicBezTo>
+                                <a:pt x="338113" y="73849"/>
+                                <a:pt x="351052" y="80288"/>
+                                <a:pt x="362197" y="89204"/>
+                              </a:cubicBezTo>
+                              <a:cubicBezTo>
+                                <a:pt x="446815" y="156897"/>
+                                <a:pt x="311907" y="63594"/>
+                                <a:pt x="421574" y="136706"/>
+                              </a:cubicBezTo>
+                              <a:cubicBezTo>
+                                <a:pt x="427512" y="146602"/>
+                                <a:pt x="434226" y="156072"/>
+                                <a:pt x="439387" y="166394"/>
+                              </a:cubicBezTo>
+                              <a:cubicBezTo>
+                                <a:pt x="442186" y="171992"/>
+                                <a:pt x="442525" y="178609"/>
+                                <a:pt x="445324" y="184207"/>
+                              </a:cubicBezTo>
+                              <a:cubicBezTo>
+                                <a:pt x="450485" y="194529"/>
+                                <a:pt x="457199" y="203999"/>
+                                <a:pt x="463137" y="213895"/>
+                              </a:cubicBezTo>
+                              <a:cubicBezTo>
+                                <a:pt x="465116" y="225770"/>
+                                <a:pt x="464961" y="238207"/>
+                                <a:pt x="469075" y="249521"/>
+                              </a:cubicBezTo>
+                              <a:cubicBezTo>
+                                <a:pt x="473019" y="260367"/>
+                                <a:pt x="481283" y="269121"/>
+                                <a:pt x="486888" y="279210"/>
+                              </a:cubicBezTo>
+                              <a:cubicBezTo>
+                                <a:pt x="491186" y="286947"/>
+                                <a:pt x="495276" y="294825"/>
+                                <a:pt x="498763" y="302960"/>
+                              </a:cubicBezTo>
+                              <a:cubicBezTo>
+                                <a:pt x="505424" y="318502"/>
+                                <a:pt x="514757" y="360999"/>
+                                <a:pt x="516576" y="368275"/>
+                              </a:cubicBezTo>
+                              <a:cubicBezTo>
+                                <a:pt x="479960" y="404891"/>
+                                <a:pt x="464129" y="426578"/>
+                                <a:pt x="421574" y="451402"/>
+                              </a:cubicBezTo>
+                              <a:cubicBezTo>
+                                <a:pt x="412367" y="456772"/>
+                                <a:pt x="401781" y="459319"/>
+                                <a:pt x="391885" y="463277"/>
+                              </a:cubicBezTo>
+                              <a:cubicBezTo>
+                                <a:pt x="350321" y="457339"/>
+                                <a:pt x="307762" y="456282"/>
+                                <a:pt x="267194" y="445464"/>
+                              </a:cubicBezTo>
+                              <a:cubicBezTo>
+                                <a:pt x="247505" y="440214"/>
+                                <a:pt x="231228" y="426260"/>
+                                <a:pt x="213755" y="415776"/>
+                              </a:cubicBezTo>
+                              <a:cubicBezTo>
+                                <a:pt x="181733" y="396563"/>
+                                <a:pt x="145159" y="382805"/>
+                                <a:pt x="118753" y="356399"/>
+                              </a:cubicBezTo>
+                              <a:cubicBezTo>
+                                <a:pt x="53275" y="290921"/>
+                                <a:pt x="79957" y="323459"/>
+                                <a:pt x="35625" y="261397"/>
+                              </a:cubicBezTo>
+                              <a:cubicBezTo>
+                                <a:pt x="33646" y="245563"/>
+                                <a:pt x="33558" y="229376"/>
+                                <a:pt x="29688" y="213895"/>
+                              </a:cubicBezTo>
+                              <a:cubicBezTo>
+                                <a:pt x="25613" y="197595"/>
+                                <a:pt x="9454" y="179000"/>
+                                <a:pt x="0" y="166394"/>
+                              </a:cubicBezTo>
+                              <a:cubicBezTo>
+                                <a:pt x="3958" y="158477"/>
+                                <a:pt x="8388" y="150779"/>
+                                <a:pt x="11875" y="142643"/>
+                              </a:cubicBezTo>
+                              <a:cubicBezTo>
+                                <a:pt x="20272" y="123050"/>
+                                <a:pt x="20552" y="98340"/>
+                                <a:pt x="35625" y="83267"/>
+                              </a:cubicBezTo>
+                              <a:lnTo>
+                                <a:pt x="53438" y="65454"/>
+                              </a:lnTo>
+                              <a:cubicBezTo>
+                                <a:pt x="57397" y="55558"/>
+                                <a:pt x="60026" y="45020"/>
+                                <a:pt x="65314" y="35766"/>
+                              </a:cubicBezTo>
+                              <a:cubicBezTo>
+                                <a:pt x="68091" y="30905"/>
+                                <a:pt x="49480" y="12015"/>
+                                <a:pt x="53438" y="6077"/>
+                              </a:cubicBezTo>
+                              <a:close/>
+                            </a:path>
+                          </a:pathLst>
+                        </a:custGeom>
+                        <a:noFill/>
+                      </wps:spPr>
+                      <wps:style>
+                        <a:lnRef idx="2">
+                          <a:schemeClr val="accent1">
+                            <a:shade val="50000"/>
+                          </a:schemeClr>
+                        </a:lnRef>
+                        <a:fillRef idx="1">
+                          <a:schemeClr val="accent1"/>
+                        </a:fillRef>
+                        <a:effectRef idx="0">
+                          <a:schemeClr val="accent1"/>
+                        </a:effectRef>
+                        <a:fontRef idx="minor">
+                          <a:schemeClr val="lt1"/>
+                        </a:fontRef>
+                      </wps:style>
+                      <wps:bodyPr rot="0" spcFirstLastPara="0" vertOverflow="overflow" horzOverflow="overflow" vert="horz" wrap="square" lIns="91440" tIns="45720" rIns="91440" bIns="45720" numCol="1" spcCol="0" rtlCol="0" fromWordArt="0" anchor="ctr" anchorCtr="0" forceAA="0" compatLnSpc="1">
+                        <a:prstTxWarp prst="textNoShape">
+                          <a:avLst/>
+                        </a:prstTxWarp>
+                        <a:noAutofit/>
+                      </wps:bodyPr>
+                    </wps:wsp>
+                  </a:graphicData>
+                </a:graphic>
+                <wp14:sizeRelH relativeFrom="margin">
+                  <wp14:pctWidth>0</wp14:pctWidth>
+                </wp14:sizeRelH>
+                <wp14:sizeRelV relativeFrom="margin">
+                  <wp14:pctHeight>0</wp14:pctHeight>
+                </wp14:sizeRelV>
+              </wp:anchor>
+            </w:drawing>
+          </mc:Choice>
+          <mc:Fallback>
+            <w:pict>
+              <v:shape w14:anchorId="067D6D72" id="Freeform: Shape 67" o:spid="_x0000_s1026" style="position:absolute;margin-left:88.6pt;margin-top:4.15pt;width:25.25pt;height:20.65pt;z-index:251660292;visibility:visible;mso-wrap-style:square;mso-width-percent:0;mso-height-percent:0;mso-wrap-distance-left:9pt;mso-wrap-distance-top:0;mso-wrap-distance-right:9pt;mso-wrap-distance-bottom:0;mso-position-horizontal:absolute;mso-position-horizontal-relative:text;mso-position-vertical:absolute;mso-position-vertical-relative:text;mso-width-percent:0;mso-height-percent:0;mso-width-relative:margin;mso-height-relative:margin;v-text-anchor:middle" coordsize="516576,463277" o:gfxdata="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" path="m53438,6077c57396,139,77035,-341,89064,140v78686,3148,104670,10246,172193,23750c321651,54087,273694,26998,326571,65454v11542,8395,24481,14834,35626,23750c446815,156897,311907,63594,421574,136706v5938,9896,12652,19366,17813,29688c442186,171992,442525,178609,445324,184207v5161,10322,11875,19792,17813,29688c465116,225770,464961,238207,469075,249521v3944,10846,12208,19600,17813,29689c491186,286947,495276,294825,498763,302960v6661,15542,15994,58039,17813,65315c479960,404891,464129,426578,421574,451402v-9207,5370,-19793,7917,-29689,11875c350321,457339,307762,456282,267194,445464v-19689,-5250,-35966,-19204,-53439,-29688c181733,396563,145159,382805,118753,356399,53275,290921,79957,323459,35625,261397,33646,245563,33558,229376,29688,213895,25613,197595,9454,179000,,166394v3958,-7917,8388,-15615,11875,-23751c20272,123050,20552,98340,35625,83267l53438,65454c57397,55558,60026,45020,65314,35766,68091,30905,49480,12015,53438,6077xe" filled="f" strokecolor="#1f3763 [1604]" strokeweight="1pt">
+                <v:stroke joinstyle="miter"/>
+                <v:path arrowok="t" o:connecttype="custom" o:connectlocs="33167,3442;55279,79;162153,13531;202691,37072;224803,50524;261656,77428;272712,94243;276396,104332;287452,121147;291138,141325;302194,158140;309564,171592;320620,208585;261656,255667;243229,262393;165838,252304;132670,235489;73706,201859;22111,148051;18426,121147;0,94243;7370,80791;22111,47161;33167,37072;40538,20257;33167,3442" o:connectangles="0,0,0,0,0,0,0,0,0,0,0,0,0,0,0,0,0,0,0,0,0,0,0,0,0,0"/>
+              </v:shape>
+            </w:pict>
+          </mc:Fallback>
+        </mc:AlternateContent>
+      </w:r>
+      <w:r>
+        <w:rPr>
+          <w:noProof/>
         </w:rPr>
         <w:drawing>
-          <wp:inline distT="0" distB="0" distL="0" distR="0" wp14:anchorId="5122BFFA" wp14:editId="33F0E40D">
-            <wp:extent cx="4357314" cy="2843001"/>
-            <wp:effectExtent l="0" t="0" r="5715" b="0"/>
+          <wp:inline distT="0" distB="0" distL="0" distR="0" wp14:anchorId="5122BFFA" wp14:editId="44DFD863">
+            <wp:extent cx="2481943" cy="1619385"/>
+            <wp:effectExtent l="0" t="0" r="0" b="0"/>
             <wp:docPr id="34" name="Picture 34"/>
             <wp:cNvGraphicFramePr>
               <a:graphicFrameLocks xmlns:a="http://schemas.openxmlformats.org/drawingml/2006/main" noChangeAspect="1"/>
@@ -6801,7 +7462,7 @@
                     <pic:cNvPicPr/>
                   </pic:nvPicPr>
                   <pic:blipFill>
-                    <a:blip r:embed="rId26"/>
+                    <a:blip r:embed="rId31"/>
                     <a:stretch>
                       <a:fillRect/>
                     </a:stretch>
@@ -6809,7 +7470,7 @@
                   <pic:spPr>
                     <a:xfrm>
                       <a:off x="0" y="0"/>
-                      <a:ext cx="4361529" cy="2845751"/>
+                      <a:ext cx="2509212" cy="1637177"/>
                     </a:xfrm>
                     <a:prstGeom prst="rect">
                       <a:avLst/>
@@ -6821,6 +7482,53 @@
           </wp:inline>
         </w:drawing>
       </w:r>
+      <w:r>
+        <w:rPr>
+          <w:noProof/>
+        </w:rPr>
+        <w:drawing>
+          <wp:inline distT="0" distB="0" distL="0" distR="0" wp14:anchorId="2A5F76AA" wp14:editId="222BDFBE">
+            <wp:extent cx="3414156" cy="999806"/>
+            <wp:effectExtent l="0" t="0" r="0" b="0"/>
+            <wp:docPr id="72" name="Picture 72"/>
+            <wp:cNvGraphicFramePr>
+              <a:graphicFrameLocks xmlns:a="http://schemas.openxmlformats.org/drawingml/2006/main" noChangeAspect="1"/>
+            </wp:cNvGraphicFramePr>
+            <a:graphic xmlns:a="http://schemas.openxmlformats.org/drawingml/2006/main">
+              <a:graphicData uri="http://schemas.openxmlformats.org/drawingml/2006/picture">
+                <pic:pic xmlns:pic="http://schemas.openxmlformats.org/drawingml/2006/picture">
+                  <pic:nvPicPr>
+                    <pic:cNvPr id="1" name=""/>
+                    <pic:cNvPicPr/>
+                  </pic:nvPicPr>
+                  <pic:blipFill>
+                    <a:blip r:embed="rId32"/>
+                    <a:stretch>
+                      <a:fillRect/>
+                    </a:stretch>
+                  </pic:blipFill>
+                  <pic:spPr>
+                    <a:xfrm>
+                      <a:off x="0" y="0"/>
+                      <a:ext cx="3542461" cy="1037379"/>
+                    </a:xfrm>
+                    <a:prstGeom prst="rect">
+                      <a:avLst/>
+                    </a:prstGeom>
+                  </pic:spPr>
+                </pic:pic>
+              </a:graphicData>
+            </a:graphic>
+          </wp:inline>
+        </w:drawing>
+      </w:r>
+    </w:p>
+    <w:p>
+      <w:pPr>
+        <w:rPr>
+          <w:rFonts w:asciiTheme="minorHAnsi" w:hAnsiTheme="minorHAnsi" w:cstheme="minorHAnsi"/>
+        </w:rPr>
+      </w:pPr>
     </w:p>
     <w:p>
       <w:pPr>
@@ -6865,9 +7573,9 @@
           <w:noProof/>
         </w:rPr>
         <w:drawing>
-          <wp:inline distT="0" distB="0" distL="0" distR="0" wp14:anchorId="42664CB3" wp14:editId="052E65EC">
-            <wp:extent cx="6000221" cy="1835150"/>
-            <wp:effectExtent l="0" t="0" r="635" b="0"/>
+          <wp:inline distT="0" distB="0" distL="0" distR="0" wp14:anchorId="42664CB3" wp14:editId="10D9116A">
+            <wp:extent cx="5944892" cy="1818229"/>
+            <wp:effectExtent l="0" t="0" r="0" b="0"/>
             <wp:docPr id="35" name="Picture 35"/>
             <wp:cNvGraphicFramePr>
               <a:graphicFrameLocks xmlns:a="http://schemas.openxmlformats.org/drawingml/2006/main" noChangeAspect="1"/>
@@ -6880,14 +7588,14 @@
                     <pic:cNvPicPr/>
                   </pic:nvPicPr>
                   <pic:blipFill rotWithShape="1">
-                    <a:blip r:embed="rId27"/>
+                    <a:blip r:embed="rId33"/>
                     <a:srcRect l="22329" t="41383" r="6410" b="8958"/>
                     <a:stretch/>
                   </pic:blipFill>
                   <pic:spPr bwMode="auto">
                     <a:xfrm>
                       <a:off x="0" y="0"/>
-                      <a:ext cx="6010145" cy="1838185"/>
+                      <a:ext cx="6058571" cy="1852997"/>
                     </a:xfrm>
                     <a:prstGeom prst="rect">
                       <a:avLst/>
@@ -6912,13 +7620,6 @@
       <w:pPr>
         <w:rPr>
           <w:rFonts w:asciiTheme="minorHAnsi" w:hAnsiTheme="minorHAnsi" w:cstheme="minorHAnsi"/>
-        </w:rPr>
-      </w:pPr>
-    </w:p>
-    <w:p>
-      <w:pPr>
-        <w:rPr>
-          <w:rFonts w:asciiTheme="minorHAnsi" w:hAnsiTheme="minorHAnsi" w:cstheme="minorHAnsi"/>
           <w:b/>
           <w:bCs/>
           <w:sz w:val="24"/>
@@ -6926,7 +7627,9 @@
           <w:u w:val="single"/>
         </w:rPr>
       </w:pPr>
-      <w:r>
+    </w:p>
+    <w:p>
+      <w:pPr>
         <w:rPr>
           <w:rFonts w:asciiTheme="minorHAnsi" w:hAnsiTheme="minorHAnsi" w:cstheme="minorHAnsi"/>
           <w:b/>
@@ -6935,6 +7638,17 @@
           <w:szCs w:val="24"/>
           <w:u w:val="single"/>
         </w:rPr>
+      </w:pPr>
+      <w:r>
+        <w:rPr>
+          <w:rFonts w:asciiTheme="minorHAnsi" w:hAnsiTheme="minorHAnsi" w:cstheme="minorHAnsi"/>
+          <w:b/>
+          <w:bCs/>
+          <w:sz w:val="24"/>
+          <w:szCs w:val="24"/>
+          <w:u w:val="single"/>
+        </w:rPr>
+        <w:lastRenderedPageBreak/>
         <w:t>Customer</w:t>
       </w:r>
       <w:r>
@@ -7025,7 +7739,7 @@
                     </pic:cNvPicPr>
                   </pic:nvPicPr>
                   <pic:blipFill>
-                    <a:blip r:embed="rId28">
+                    <a:blip r:embed="rId34">
                       <a:extLst>
                         <a:ext uri="{28A0092B-C50C-407E-A947-70E740481C1C}">
                           <a14:useLocalDpi xmlns:a14="http://schemas.microsoft.com/office/drawing/2010/main" val="0"/>
@@ -7061,6 +7775,15 @@
       <w:pPr>
         <w:rPr>
           <w:rFonts w:asciiTheme="minorHAnsi" w:hAnsiTheme="minorHAnsi" w:cstheme="minorHAnsi"/>
+          <w:b/>
+          <w:bCs/>
+        </w:rPr>
+      </w:pPr>
+    </w:p>
+    <w:p>
+      <w:pPr>
+        <w:rPr>
+          <w:rFonts w:asciiTheme="minorHAnsi" w:hAnsiTheme="minorHAnsi" w:cstheme="minorHAnsi"/>
         </w:rPr>
       </w:pPr>
       <w:r>
@@ -7084,7 +7807,7 @@
                     <pic:cNvPicPr/>
                   </pic:nvPicPr>
                   <pic:blipFill>
-                    <a:blip r:embed="rId29"/>
+                    <a:blip r:embed="rId35"/>
                     <a:stretch>
                       <a:fillRect/>
                     </a:stretch>
@@ -7125,7 +7848,7 @@
                     <pic:cNvPicPr/>
                   </pic:nvPicPr>
                   <pic:blipFill>
-                    <a:blip r:embed="rId30"/>
+                    <a:blip r:embed="rId36"/>
                     <a:stretch>
                       <a:fillRect/>
                     </a:stretch>
@@ -7154,6 +7877,15 @@
           <w:bCs/>
         </w:rPr>
       </w:pPr>
+    </w:p>
+    <w:p>
+      <w:pPr>
+        <w:rPr>
+          <w:rFonts w:asciiTheme="minorHAnsi" w:hAnsiTheme="minorHAnsi" w:cstheme="minorHAnsi"/>
+          <w:b/>
+          <w:bCs/>
+        </w:rPr>
+      </w:pPr>
       <w:proofErr w:type="gramStart"/>
       <w:r>
         <w:rPr>
@@ -7161,7 +7893,6 @@
           <w:b/>
           <w:bCs/>
         </w:rPr>
-        <w:lastRenderedPageBreak/>
         <w:t>High</w:t>
       </w:r>
       <w:r>
@@ -7223,7 +7954,7 @@
                     </pic:cNvPicPr>
                   </pic:nvPicPr>
                   <pic:blipFill>
-                    <a:blip r:embed="rId31">
+                    <a:blip r:embed="rId37">
                       <a:extLst>
                         <a:ext uri="{28A0092B-C50C-407E-A947-70E740481C1C}">
                           <a14:useLocalDpi xmlns:a14="http://schemas.microsoft.com/office/drawing/2010/main" val="0"/>
@@ -7277,7 +8008,7 @@
                     <pic:cNvPicPr/>
                   </pic:nvPicPr>
                   <pic:blipFill rotWithShape="1">
-                    <a:blip r:embed="rId32"/>
+                    <a:blip r:embed="rId38"/>
                     <a:srcRect l="43229"/>
                     <a:stretch/>
                   </pic:blipFill>
@@ -7308,6 +8039,15 @@
     <w:p>
       <w:pPr>
         <w:rPr>
+          <w:rFonts w:asciiTheme="minorHAnsi" w:hAnsiTheme="minorHAnsi" w:cstheme="minorHAnsi"/>
+          <w:b/>
+          <w:bCs/>
+        </w:rPr>
+      </w:pPr>
+    </w:p>
+    <w:p>
+      <w:pPr>
+        <w:rPr>
           <w:noProof/>
           <w14:ligatures w14:val="standardContextual"/>
         </w:rPr>
@@ -7335,7 +8075,7 @@
                     <pic:cNvPicPr/>
                   </pic:nvPicPr>
                   <pic:blipFill>
-                    <a:blip r:embed="rId33"/>
+                    <a:blip r:embed="rId39"/>
                     <a:stretch>
                       <a:fillRect/>
                     </a:stretch>
@@ -7385,7 +8125,7 @@
                     <pic:cNvPicPr/>
                   </pic:nvPicPr>
                   <pic:blipFill>
-                    <a:blip r:embed="rId34"/>
+                    <a:blip r:embed="rId40"/>
                     <a:stretch>
                       <a:fillRect/>
                     </a:stretch>
@@ -7503,7 +8243,15 @@
           <w:sz w:val="20"/>
           <w:szCs w:val="20"/>
         </w:rPr>
-        <w:t>expected to spend less.</w:t>
+        <w:t>expected to spend less</w:t>
+      </w:r>
+      <w:r>
+        <w:rPr>
+          <w:rFonts w:asciiTheme="minorHAnsi" w:hAnsiTheme="minorHAnsi" w:cstheme="minorHAnsi"/>
+          <w:sz w:val="20"/>
+          <w:szCs w:val="20"/>
+        </w:rPr>
+        <w:t>.</w:t>
       </w:r>
     </w:p>
     <w:p>
@@ -7618,6 +8366,29 @@
         </w:rPr>
         <w:t>.</w:t>
       </w:r>
+    </w:p>
+    <w:p>
+      <w:pPr>
+        <w:rPr>
+          <w:rFonts w:asciiTheme="minorHAnsi" w:hAnsiTheme="minorHAnsi" w:cstheme="minorHAnsi"/>
+          <w:sz w:val="20"/>
+          <w:szCs w:val="20"/>
+        </w:rPr>
+      </w:pPr>
+    </w:p>
+    <w:p>
+      <w:pPr>
+        <w:rPr>
+          <w:rFonts w:asciiTheme="minorHAnsi" w:hAnsiTheme="minorHAnsi" w:cstheme="minorHAnsi"/>
+        </w:rPr>
+      </w:pPr>
+    </w:p>
+    <w:p>
+      <w:pPr>
+        <w:rPr>
+          <w:rFonts w:asciiTheme="minorHAnsi" w:hAnsiTheme="minorHAnsi" w:cstheme="minorHAnsi"/>
+        </w:rPr>
+      </w:pPr>
     </w:p>
     <w:p>
       <w:pPr>
@@ -7646,6 +8417,7 @@
           <w:szCs w:val="24"/>
           <w:u w:val="single"/>
         </w:rPr>
+        <w:lastRenderedPageBreak/>
         <w:t>Recommendations</w:t>
       </w:r>
     </w:p>
@@ -8661,7 +9433,6 @@
           <w:szCs w:val="24"/>
           <w:u w:val="single"/>
         </w:rPr>
-        <w:lastRenderedPageBreak/>
         <w:t>Model Development</w:t>
       </w:r>
     </w:p>
@@ -8681,9 +9452,9 @@
           <w:szCs w:val="24"/>
         </w:rPr>
         <w:drawing>
-          <wp:inline distT="0" distB="0" distL="0" distR="0" wp14:anchorId="1D34A365" wp14:editId="0298FBC3">
-            <wp:extent cx="5032858" cy="4362887"/>
-            <wp:effectExtent l="0" t="0" r="0" b="0"/>
+          <wp:inline distT="0" distB="0" distL="0" distR="0" wp14:anchorId="1D34A365" wp14:editId="3F4BE297">
+            <wp:extent cx="5112327" cy="4431779"/>
+            <wp:effectExtent l="0" t="0" r="0" b="6985"/>
             <wp:docPr id="14" name="Picture 14"/>
             <wp:cNvGraphicFramePr>
               <a:graphicFrameLocks xmlns:a="http://schemas.openxmlformats.org/drawingml/2006/main" noChangeAspect="1"/>
@@ -8696,7 +9467,7 @@
                     <pic:cNvPicPr/>
                   </pic:nvPicPr>
                   <pic:blipFill>
-                    <a:blip r:embed="rId35"/>
+                    <a:blip r:embed="rId41"/>
                     <a:stretch>
                       <a:fillRect/>
                     </a:stretch>
@@ -8704,59 +9475,7 @@
                   <pic:spPr>
                     <a:xfrm>
                       <a:off x="0" y="0"/>
-                      <a:ext cx="5063433" cy="4389392"/>
-                    </a:xfrm>
-                    <a:prstGeom prst="rect">
-                      <a:avLst/>
-                    </a:prstGeom>
-                  </pic:spPr>
-                </pic:pic>
-              </a:graphicData>
-            </a:graphic>
-          </wp:inline>
-        </w:drawing>
-      </w:r>
-    </w:p>
-    <w:p>
-      <w:pPr>
-        <w:rPr>
-          <w:rFonts w:asciiTheme="minorHAnsi" w:hAnsiTheme="minorHAnsi" w:cstheme="minorHAnsi"/>
-          <w:b/>
-          <w:bCs/>
-        </w:rPr>
-      </w:pPr>
-      <w:r>
-        <w:rPr>
-          <w:rFonts w:asciiTheme="minorHAnsi" w:hAnsiTheme="minorHAnsi" w:cstheme="minorHAnsi"/>
-          <w:b/>
-          <w:bCs/>
-          <w:noProof/>
-        </w:rPr>
-        <w:drawing>
-          <wp:inline distT="0" distB="0" distL="0" distR="0" wp14:anchorId="32A8EA53" wp14:editId="1A2A5DFC">
-            <wp:extent cx="5639265" cy="3613709"/>
-            <wp:effectExtent l="0" t="0" r="0" b="6350"/>
-            <wp:docPr id="53" name="Picture 53"/>
-            <wp:cNvGraphicFramePr>
-              <a:graphicFrameLocks xmlns:a="http://schemas.openxmlformats.org/drawingml/2006/main" noChangeAspect="1"/>
-            </wp:cNvGraphicFramePr>
-            <a:graphic xmlns:a="http://schemas.openxmlformats.org/drawingml/2006/main">
-              <a:graphicData uri="http://schemas.openxmlformats.org/drawingml/2006/picture">
-                <pic:pic xmlns:pic="http://schemas.openxmlformats.org/drawingml/2006/picture">
-                  <pic:nvPicPr>
-                    <pic:cNvPr id="1" name=""/>
-                    <pic:cNvPicPr/>
-                  </pic:nvPicPr>
-                  <pic:blipFill>
-                    <a:blip r:embed="rId36"/>
-                    <a:stretch>
-                      <a:fillRect/>
-                    </a:stretch>
-                  </pic:blipFill>
-                  <pic:spPr>
-                    <a:xfrm>
-                      <a:off x="0" y="0"/>
-                      <a:ext cx="5682657" cy="3641515"/>
+                      <a:ext cx="5210213" cy="4516635"/>
                     </a:xfrm>
                     <a:prstGeom prst="rect">
                       <a:avLst/>
@@ -9099,7 +9818,7 @@
                     <pic:cNvPicPr/>
                   </pic:nvPicPr>
                   <pic:blipFill>
-                    <a:blip r:embed="rId37"/>
+                    <a:blip r:embed="rId42"/>
                     <a:stretch>
                       <a:fillRect/>
                     </a:stretch>
@@ -9976,7 +10695,7 @@
                     <pic:cNvPicPr/>
                   </pic:nvPicPr>
                   <pic:blipFill>
-                    <a:blip r:embed="rId38"/>
+                    <a:blip r:embed="rId43"/>
                     <a:stretch>
                       <a:fillRect/>
                     </a:stretch>
@@ -10025,7 +10744,7 @@
                     <pic:cNvPicPr/>
                   </pic:nvPicPr>
                   <pic:blipFill>
-                    <a:blip r:embed="rId39"/>
+                    <a:blip r:embed="rId44"/>
                     <a:stretch>
                       <a:fillRect/>
                     </a:stretch>
@@ -10081,7 +10800,7 @@
                     <pic:cNvPicPr/>
                   </pic:nvPicPr>
                   <pic:blipFill>
-                    <a:blip r:embed="rId40">
+                    <a:blip r:embed="rId45">
                       <a:extLst>
                         <a:ext uri="{28A0092B-C50C-407E-A947-70E740481C1C}">
                           <a14:useLocalDpi xmlns:a14="http://schemas.microsoft.com/office/drawing/2010/main" val="0"/>
@@ -10463,7 +11182,7 @@
                     <pic:cNvPicPr/>
                   </pic:nvPicPr>
                   <pic:blipFill>
-                    <a:blip r:embed="rId41"/>
+                    <a:blip r:embed="rId46"/>
                     <a:stretch>
                       <a:fillRect/>
                     </a:stretch>
@@ -10511,7 +11230,7 @@
                     <pic:cNvPicPr/>
                   </pic:nvPicPr>
                   <pic:blipFill>
-                    <a:blip r:embed="rId42"/>
+                    <a:blip r:embed="rId47"/>
                     <a:stretch>
                       <a:fillRect/>
                     </a:stretch>
@@ -10574,7 +11293,7 @@
         </w:rPr>
         <w:t xml:space="preserve">As </w:t>
       </w:r>
-      <w:hyperlink r:id="rId43" w:history="1">
+      <w:hyperlink r:id="rId48" w:history="1">
         <w:r>
           <w:rPr>
             <w:rStyle w:val="Hyperlink"/>
@@ -10671,7 +11390,7 @@
                     <pic:cNvPicPr/>
                   </pic:nvPicPr>
                   <pic:blipFill>
-                    <a:blip r:embed="rId44"/>
+                    <a:blip r:embed="rId49"/>
                     <a:stretch>
                       <a:fillRect/>
                     </a:stretch>
@@ -10723,7 +11442,7 @@
                     <pic:cNvPicPr/>
                   </pic:nvPicPr>
                   <pic:blipFill>
-                    <a:blip r:embed="rId45"/>
+                    <a:blip r:embed="rId50"/>
                     <a:stretch>
                       <a:fillRect/>
                     </a:stretch>
@@ -10774,7 +11493,7 @@
                     <pic:cNvPicPr/>
                   </pic:nvPicPr>
                   <pic:blipFill>
-                    <a:blip r:embed="rId46"/>
+                    <a:blip r:embed="rId51"/>
                     <a:stretch>
                       <a:fillRect/>
                     </a:stretch>
@@ -10825,7 +11544,7 @@
                     <pic:cNvPicPr/>
                   </pic:nvPicPr>
                   <pic:blipFill>
-                    <a:blip r:embed="rId47"/>
+                    <a:blip r:embed="rId52"/>
                     <a:stretch>
                       <a:fillRect/>
                     </a:stretch>
@@ -10880,7 +11599,7 @@
                     <pic:cNvPicPr/>
                   </pic:nvPicPr>
                   <pic:blipFill>
-                    <a:blip r:embed="rId48"/>
+                    <a:blip r:embed="rId53"/>
                     <a:stretch>
                       <a:fillRect/>
                     </a:stretch>
@@ -11569,7 +12288,65 @@
     <w:p>
       <w:pPr>
         <w:pStyle w:val="ListParagraph"/>
-        <w:ind w:left="720" w:firstLine="0"/>
+        <w:numPr>
+          <w:ilvl w:val="0"/>
+          <w:numId w:val="24"/>
+        </w:numPr>
+        <w:rPr>
+          <w:rFonts w:asciiTheme="minorHAnsi" w:hAnsiTheme="minorHAnsi" w:cstheme="minorHAnsi"/>
+          <w:sz w:val="20"/>
+          <w:szCs w:val="20"/>
+        </w:rPr>
+      </w:pPr>
+      <w:r>
+        <w:rPr>
+          <w:rFonts w:asciiTheme="minorHAnsi" w:hAnsiTheme="minorHAnsi" w:cstheme="minorHAnsi"/>
+          <w:sz w:val="20"/>
+          <w:szCs w:val="20"/>
+        </w:rPr>
+        <w:t xml:space="preserve">Experiment with strategies in Q1-Q2 and </w:t>
+      </w:r>
+      <w:r>
+        <w:rPr>
+          <w:rFonts w:asciiTheme="minorHAnsi" w:hAnsiTheme="minorHAnsi" w:cstheme="minorHAnsi"/>
+          <w:sz w:val="20"/>
+          <w:szCs w:val="20"/>
+        </w:rPr>
+        <w:t xml:space="preserve">compare the predicted </w:t>
+      </w:r>
+      <w:r>
+        <w:rPr>
+          <w:rFonts w:asciiTheme="minorHAnsi" w:hAnsiTheme="minorHAnsi" w:cstheme="minorHAnsi"/>
+          <w:sz w:val="20"/>
+          <w:szCs w:val="20"/>
+        </w:rPr>
+        <w:t>Q4 spendin</w:t>
+      </w:r>
+      <w:r>
+        <w:rPr>
+          <w:rFonts w:asciiTheme="minorHAnsi" w:hAnsiTheme="minorHAnsi" w:cstheme="minorHAnsi"/>
+          <w:sz w:val="20"/>
+          <w:szCs w:val="20"/>
+        </w:rPr>
+        <w:t xml:space="preserve">g </w:t>
+      </w:r>
+      <w:r>
+        <w:rPr>
+          <w:rFonts w:asciiTheme="minorHAnsi" w:hAnsiTheme="minorHAnsi" w:cstheme="minorHAnsi"/>
+          <w:sz w:val="20"/>
+          <w:szCs w:val="20"/>
+        </w:rPr>
+        <w:t xml:space="preserve">with previous years </w:t>
+      </w:r>
+      <w:r>
+        <w:rPr>
+          <w:rFonts w:asciiTheme="minorHAnsi" w:hAnsiTheme="minorHAnsi" w:cstheme="minorHAnsi"/>
+          <w:sz w:val="20"/>
+          <w:szCs w:val="20"/>
+        </w:rPr>
+        <w:t xml:space="preserve">to </w:t>
+      </w:r>
+      <w:r>
         <w:rPr>
           <w:rFonts w:asciiTheme="minorHAnsi" w:hAnsiTheme="minorHAnsi" w:cstheme="minorHAnsi"/>
           <w:b/>
@@ -11577,7 +12354,82 @@
           <w:sz w:val="20"/>
           <w:szCs w:val="20"/>
         </w:rPr>
-      </w:pPr>
+        <w:t xml:space="preserve">assess </w:t>
+      </w:r>
+      <w:r>
+        <w:rPr>
+          <w:rFonts w:asciiTheme="minorHAnsi" w:hAnsiTheme="minorHAnsi" w:cstheme="minorHAnsi"/>
+          <w:b/>
+          <w:bCs/>
+          <w:sz w:val="20"/>
+          <w:szCs w:val="20"/>
+        </w:rPr>
+        <w:t>the effectiveness</w:t>
+      </w:r>
+      <w:r>
+        <w:rPr>
+          <w:rFonts w:asciiTheme="minorHAnsi" w:hAnsiTheme="minorHAnsi" w:cstheme="minorHAnsi"/>
+          <w:b/>
+          <w:bCs/>
+          <w:sz w:val="20"/>
+          <w:szCs w:val="20"/>
+        </w:rPr>
+        <w:t xml:space="preserve"> </w:t>
+      </w:r>
+      <w:r>
+        <w:rPr>
+          <w:rFonts w:asciiTheme="minorHAnsi" w:hAnsiTheme="minorHAnsi" w:cstheme="minorHAnsi"/>
+          <w:b/>
+          <w:bCs/>
+          <w:sz w:val="20"/>
+          <w:szCs w:val="20"/>
+        </w:rPr>
+        <w:t>of campaigns</w:t>
+      </w:r>
+      <w:r>
+        <w:rPr>
+          <w:rFonts w:asciiTheme="minorHAnsi" w:hAnsiTheme="minorHAnsi" w:cstheme="minorHAnsi"/>
+          <w:sz w:val="20"/>
+          <w:szCs w:val="20"/>
+        </w:rPr>
+        <w:t xml:space="preserve">. This aids in </w:t>
+      </w:r>
+      <w:r>
+        <w:rPr>
+          <w:rFonts w:asciiTheme="minorHAnsi" w:hAnsiTheme="minorHAnsi" w:cstheme="minorHAnsi"/>
+          <w:b/>
+          <w:bCs/>
+          <w:sz w:val="20"/>
+          <w:szCs w:val="20"/>
+        </w:rPr>
+        <w:t>refining future</w:t>
+      </w:r>
+      <w:r>
+        <w:rPr>
+          <w:rFonts w:asciiTheme="minorHAnsi" w:hAnsiTheme="minorHAnsi" w:cstheme="minorHAnsi"/>
+          <w:sz w:val="20"/>
+          <w:szCs w:val="20"/>
+        </w:rPr>
+        <w:t xml:space="preserve"> </w:t>
+      </w:r>
+      <w:r>
+        <w:rPr>
+          <w:rFonts w:asciiTheme="minorHAnsi" w:hAnsiTheme="minorHAnsi" w:cstheme="minorHAnsi"/>
+          <w:b/>
+          <w:bCs/>
+          <w:sz w:val="20"/>
+          <w:szCs w:val="20"/>
+        </w:rPr>
+        <w:t>strategies</w:t>
+      </w:r>
+      <w:r>
+        <w:rPr>
+          <w:rFonts w:asciiTheme="minorHAnsi" w:hAnsiTheme="minorHAnsi" w:cstheme="minorHAnsi"/>
+          <w:sz w:val="20"/>
+          <w:szCs w:val="20"/>
+        </w:rPr>
+        <w:t xml:space="preserve"> for optimal results.</w:t>
+      </w:r>
     </w:p>
     <w:p>
       <w:pPr>
@@ -11595,60 +12447,12 @@
       <w:r>
         <w:rPr>
           <w:rFonts w:asciiTheme="minorHAnsi" w:hAnsiTheme="minorHAnsi" w:cstheme="minorHAnsi"/>
-          <w:sz w:val="20"/>
-          <w:szCs w:val="20"/>
-        </w:rPr>
-        <w:t xml:space="preserve">Experiment with strategies in Q1-Q2 and </w:t>
-      </w:r>
-      <w:r>
-        <w:rPr>
-          <w:rFonts w:asciiTheme="minorHAnsi" w:hAnsiTheme="minorHAnsi" w:cstheme="minorHAnsi"/>
-          <w:sz w:val="20"/>
-          <w:szCs w:val="20"/>
-        </w:rPr>
-        <w:t xml:space="preserve">compare the predicted </w:t>
-      </w:r>
-      <w:r>
-        <w:rPr>
-          <w:rFonts w:asciiTheme="minorHAnsi" w:hAnsiTheme="minorHAnsi" w:cstheme="minorHAnsi"/>
-          <w:sz w:val="20"/>
-          <w:szCs w:val="20"/>
-        </w:rPr>
-        <w:t>Q4 spendin</w:t>
-      </w:r>
-      <w:r>
-        <w:rPr>
-          <w:rFonts w:asciiTheme="minorHAnsi" w:hAnsiTheme="minorHAnsi" w:cstheme="minorHAnsi"/>
-          <w:sz w:val="20"/>
-          <w:szCs w:val="20"/>
-        </w:rPr>
-        <w:t xml:space="preserve">g </w:t>
-      </w:r>
-      <w:r>
-        <w:rPr>
-          <w:rFonts w:asciiTheme="minorHAnsi" w:hAnsiTheme="minorHAnsi" w:cstheme="minorHAnsi"/>
-          <w:sz w:val="20"/>
-          <w:szCs w:val="20"/>
-        </w:rPr>
-        <w:t xml:space="preserve">with previous years </w:t>
-      </w:r>
-      <w:r>
-        <w:rPr>
-          <w:rFonts w:asciiTheme="minorHAnsi" w:hAnsiTheme="minorHAnsi" w:cstheme="minorHAnsi"/>
-          <w:sz w:val="20"/>
-          <w:szCs w:val="20"/>
-        </w:rPr>
-        <w:t xml:space="preserve">to </w:t>
-      </w:r>
-      <w:r>
-        <w:rPr>
-          <w:rFonts w:asciiTheme="minorHAnsi" w:hAnsiTheme="minorHAnsi" w:cstheme="minorHAnsi"/>
           <w:b/>
           <w:bCs/>
           <w:sz w:val="20"/>
           <w:szCs w:val="20"/>
         </w:rPr>
-        <w:t xml:space="preserve">assess </w:t>
+        <w:t>Validate the feasibility of new products</w:t>
       </w:r>
       <w:r>
         <w:rPr>
@@ -11658,7 +12462,7 @@
           <w:sz w:val="20"/>
           <w:szCs w:val="20"/>
         </w:rPr>
-        <w:t>the effectiveness</w:t>
+        <w:t>/</w:t>
       </w:r>
       <w:r>
         <w:rPr>
@@ -11668,35 +12472,57 @@
           <w:sz w:val="20"/>
           <w:szCs w:val="20"/>
         </w:rPr>
+        <w:t>ventures</w:t>
+      </w:r>
+      <w:r>
+        <w:rPr>
+          <w:rFonts w:asciiTheme="minorHAnsi" w:hAnsiTheme="minorHAnsi" w:cstheme="minorHAnsi"/>
+          <w:sz w:val="20"/>
+          <w:szCs w:val="20"/>
+        </w:rPr>
+        <w:t>.</w:t>
+      </w:r>
+      <w:r>
+        <w:rPr>
+          <w:rFonts w:asciiTheme="minorHAnsi" w:hAnsiTheme="minorHAnsi" w:cstheme="minorHAnsi"/>
+          <w:sz w:val="20"/>
+          <w:szCs w:val="20"/>
+        </w:rPr>
         <w:t xml:space="preserve"> </w:t>
       </w:r>
-      <w:r>
-        <w:rPr>
-          <w:rFonts w:asciiTheme="minorHAnsi" w:hAnsiTheme="minorHAnsi" w:cstheme="minorHAnsi"/>
-          <w:b/>
-          <w:bCs/>
-          <w:sz w:val="20"/>
-          <w:szCs w:val="20"/>
-        </w:rPr>
-        <w:t>of campaigns</w:t>
-      </w:r>
-      <w:r>
-        <w:rPr>
-          <w:rFonts w:asciiTheme="minorHAnsi" w:hAnsiTheme="minorHAnsi" w:cstheme="minorHAnsi"/>
-          <w:sz w:val="20"/>
-          <w:szCs w:val="20"/>
-        </w:rPr>
-        <w:t xml:space="preserve">. This aids in </w:t>
-      </w:r>
-      <w:r>
-        <w:rPr>
-          <w:rFonts w:asciiTheme="minorHAnsi" w:hAnsiTheme="minorHAnsi" w:cstheme="minorHAnsi"/>
-          <w:b/>
-          <w:bCs/>
-          <w:sz w:val="20"/>
-          <w:szCs w:val="20"/>
-        </w:rPr>
-        <w:t>refining future</w:t>
+    </w:p>
+    <w:p>
+      <w:pPr>
+        <w:ind w:firstLine="360"/>
+        <w:rPr>
+          <w:rFonts w:asciiTheme="minorHAnsi" w:hAnsiTheme="minorHAnsi" w:cstheme="minorHAnsi"/>
+          <w:sz w:val="20"/>
+          <w:szCs w:val="20"/>
+        </w:rPr>
+      </w:pPr>
+      <w:r>
+        <w:rPr>
+          <w:rFonts w:asciiTheme="minorHAnsi" w:hAnsiTheme="minorHAnsi" w:cstheme="minorHAnsi"/>
+          <w:sz w:val="20"/>
+          <w:szCs w:val="20"/>
+        </w:rPr>
+        <w:t xml:space="preserve">E.g. </w:t>
+      </w:r>
+      <w:r>
+        <w:rPr>
+          <w:rFonts w:asciiTheme="minorHAnsi" w:hAnsiTheme="minorHAnsi" w:cstheme="minorHAnsi"/>
+          <w:sz w:val="20"/>
+          <w:szCs w:val="20"/>
+        </w:rPr>
+        <w:t>Check</w:t>
+      </w:r>
+      <w:r>
+        <w:rPr>
+          <w:rFonts w:asciiTheme="minorHAnsi" w:hAnsiTheme="minorHAnsi" w:cstheme="minorHAnsi"/>
+          <w:sz w:val="20"/>
+          <w:szCs w:val="20"/>
+        </w:rPr>
+        <w:t xml:space="preserve"> if diversifying clothing</w:t>
       </w:r>
       <w:r>
         <w:rPr>
@@ -11709,108 +12535,10 @@
       <w:r>
         <w:rPr>
           <w:rFonts w:asciiTheme="minorHAnsi" w:hAnsiTheme="minorHAnsi" w:cstheme="minorHAnsi"/>
-          <w:b/>
-          <w:bCs/>
-          <w:sz w:val="20"/>
-          <w:szCs w:val="20"/>
-        </w:rPr>
-        <w:t>strategies</w:t>
-      </w:r>
-      <w:r>
-        <w:rPr>
-          <w:rFonts w:asciiTheme="minorHAnsi" w:hAnsiTheme="minorHAnsi" w:cstheme="minorHAnsi"/>
-          <w:sz w:val="20"/>
-          <w:szCs w:val="20"/>
-        </w:rPr>
-        <w:t xml:space="preserve"> for optimal results.</w:t>
-      </w:r>
-    </w:p>
-    <w:p>
-      <w:pPr>
-        <w:pStyle w:val="ListParagraph"/>
-        <w:rPr>
-          <w:rFonts w:asciiTheme="minorHAnsi" w:hAnsiTheme="minorHAnsi" w:cstheme="minorHAnsi"/>
-          <w:b/>
-          <w:bCs/>
-          <w:sz w:val="20"/>
-          <w:szCs w:val="20"/>
-        </w:rPr>
-      </w:pPr>
-    </w:p>
-    <w:p>
-      <w:pPr>
-        <w:pStyle w:val="ListParagraph"/>
-        <w:numPr>
-          <w:ilvl w:val="0"/>
-          <w:numId w:val="24"/>
-        </w:numPr>
-        <w:rPr>
-          <w:rFonts w:asciiTheme="minorHAnsi" w:hAnsiTheme="minorHAnsi" w:cstheme="minorHAnsi"/>
-          <w:sz w:val="20"/>
-          <w:szCs w:val="20"/>
-        </w:rPr>
-      </w:pPr>
-      <w:r>
-        <w:rPr>
-          <w:rFonts w:asciiTheme="minorHAnsi" w:hAnsiTheme="minorHAnsi" w:cstheme="minorHAnsi"/>
-          <w:b/>
-          <w:bCs/>
-          <w:sz w:val="20"/>
-          <w:szCs w:val="20"/>
-        </w:rPr>
-        <w:t>Validate the feasibility of new products</w:t>
-      </w:r>
-      <w:r>
-        <w:rPr>
-          <w:rFonts w:asciiTheme="minorHAnsi" w:hAnsiTheme="minorHAnsi" w:cstheme="minorHAnsi"/>
-          <w:b/>
-          <w:bCs/>
-          <w:sz w:val="20"/>
-          <w:szCs w:val="20"/>
-        </w:rPr>
-        <w:t>/</w:t>
-      </w:r>
-      <w:r>
-        <w:rPr>
-          <w:rFonts w:asciiTheme="minorHAnsi" w:hAnsiTheme="minorHAnsi" w:cstheme="minorHAnsi"/>
-          <w:b/>
-          <w:bCs/>
-          <w:sz w:val="20"/>
-          <w:szCs w:val="20"/>
-        </w:rPr>
-        <w:t>ventures</w:t>
-      </w:r>
-      <w:r>
-        <w:rPr>
-          <w:rFonts w:asciiTheme="minorHAnsi" w:hAnsiTheme="minorHAnsi" w:cstheme="minorHAnsi"/>
-          <w:sz w:val="20"/>
-          <w:szCs w:val="20"/>
-        </w:rPr>
-        <w:t xml:space="preserve"> by gaining insights into expected Q4 revenue.</w:t>
-      </w:r>
-      <w:r>
-        <w:rPr>
-          <w:rFonts w:asciiTheme="minorHAnsi" w:hAnsiTheme="minorHAnsi" w:cstheme="minorHAnsi"/>
-          <w:sz w:val="20"/>
-          <w:szCs w:val="20"/>
-        </w:rPr>
-        <w:t xml:space="preserve"> E.g. </w:t>
-      </w:r>
-      <w:r>
-        <w:rPr>
-          <w:rFonts w:asciiTheme="minorHAnsi" w:hAnsiTheme="minorHAnsi" w:cstheme="minorHAnsi"/>
-          <w:sz w:val="20"/>
-          <w:szCs w:val="20"/>
-        </w:rPr>
-        <w:t>Check</w:t>
-      </w:r>
-      <w:r>
-        <w:rPr>
-          <w:rFonts w:asciiTheme="minorHAnsi" w:hAnsiTheme="minorHAnsi" w:cstheme="minorHAnsi"/>
-          <w:sz w:val="20"/>
-          <w:szCs w:val="20"/>
-        </w:rPr>
-        <w:t xml:space="preserve"> if diversifying clothing</w:t>
+          <w:sz w:val="20"/>
+          <w:szCs w:val="20"/>
+        </w:rPr>
+        <w:t>products</w:t>
       </w:r>
       <w:r>
         <w:rPr>
@@ -11826,15 +12554,113 @@
           <w:sz w:val="20"/>
           <w:szCs w:val="20"/>
         </w:rPr>
-        <w:t>products</w:t>
-      </w:r>
-      <w:r>
-        <w:rPr>
-          <w:rFonts w:asciiTheme="minorHAnsi" w:hAnsiTheme="minorHAnsi" w:cstheme="minorHAnsi"/>
-          <w:sz w:val="20"/>
-          <w:szCs w:val="20"/>
-        </w:rPr>
-        <w:t xml:space="preserve"> leads to higher revenue.</w:t>
+        <w:t xml:space="preserve">improved </w:t>
+      </w:r>
+      <w:r>
+        <w:rPr>
+          <w:rFonts w:asciiTheme="minorHAnsi" w:hAnsiTheme="minorHAnsi" w:cstheme="minorHAnsi"/>
+          <w:sz w:val="20"/>
+          <w:szCs w:val="20"/>
+        </w:rPr>
+        <w:t>revenue</w:t>
+      </w:r>
+      <w:r>
+        <w:rPr>
+          <w:rFonts w:asciiTheme="minorHAnsi" w:hAnsiTheme="minorHAnsi" w:cstheme="minorHAnsi"/>
+          <w:sz w:val="20"/>
+          <w:szCs w:val="20"/>
+        </w:rPr>
+        <w:t xml:space="preserve"> and decide </w:t>
+      </w:r>
+      <w:r>
+        <w:rPr>
+          <w:rFonts w:asciiTheme="minorHAnsi" w:hAnsiTheme="minorHAnsi" w:cstheme="minorHAnsi"/>
+          <w:sz w:val="20"/>
+          <w:szCs w:val="20"/>
+        </w:rPr>
+        <w:t xml:space="preserve">on </w:t>
+      </w:r>
+      <w:r>
+        <w:rPr>
+          <w:rFonts w:asciiTheme="minorHAnsi" w:hAnsiTheme="minorHAnsi" w:cstheme="minorHAnsi"/>
+          <w:sz w:val="20"/>
+          <w:szCs w:val="20"/>
+        </w:rPr>
+        <w:t>action</w:t>
+      </w:r>
+      <w:r>
+        <w:rPr>
+          <w:rFonts w:asciiTheme="minorHAnsi" w:hAnsiTheme="minorHAnsi" w:cstheme="minorHAnsi"/>
+          <w:sz w:val="20"/>
+          <w:szCs w:val="20"/>
+        </w:rPr>
+        <w:t xml:space="preserve"> </w:t>
+      </w:r>
+      <w:r>
+        <w:rPr>
+          <w:rFonts w:asciiTheme="minorHAnsi" w:hAnsiTheme="minorHAnsi" w:cstheme="minorHAnsi"/>
+          <w:sz w:val="20"/>
+          <w:szCs w:val="20"/>
+        </w:rPr>
+        <w:t>for next quarter</w:t>
+      </w:r>
+      <w:r>
+        <w:rPr>
+          <w:rFonts w:asciiTheme="minorHAnsi" w:hAnsiTheme="minorHAnsi" w:cstheme="minorHAnsi"/>
+          <w:sz w:val="20"/>
+          <w:szCs w:val="20"/>
+        </w:rPr>
+        <w:t xml:space="preserve">: </w:t>
+      </w:r>
+    </w:p>
+    <w:p>
+      <w:pPr>
+        <w:ind w:firstLine="360"/>
+        <w:rPr>
+          <w:rFonts w:asciiTheme="minorHAnsi" w:hAnsiTheme="minorHAnsi" w:cstheme="minorHAnsi"/>
+          <w:sz w:val="20"/>
+          <w:szCs w:val="20"/>
+        </w:rPr>
+      </w:pPr>
+      <w:r>
+        <w:rPr>
+          <w:noProof/>
+        </w:rPr>
+        <w:drawing>
+          <wp:inline distT="0" distB="0" distL="0" distR="0" wp14:anchorId="08B1487F" wp14:editId="4FE2526F">
+            <wp:extent cx="4149156" cy="1310796"/>
+            <wp:effectExtent l="0" t="0" r="3810" b="3810"/>
+            <wp:docPr id="69" name="Picture 69"/>
+            <wp:cNvGraphicFramePr>
+              <a:graphicFrameLocks xmlns:a="http://schemas.openxmlformats.org/drawingml/2006/main" noChangeAspect="1"/>
+            </wp:cNvGraphicFramePr>
+            <a:graphic xmlns:a="http://schemas.openxmlformats.org/drawingml/2006/main">
+              <a:graphicData uri="http://schemas.openxmlformats.org/drawingml/2006/picture">
+                <pic:pic xmlns:pic="http://schemas.openxmlformats.org/drawingml/2006/picture">
+                  <pic:nvPicPr>
+                    <pic:cNvPr id="1" name=""/>
+                    <pic:cNvPicPr/>
+                  </pic:nvPicPr>
+                  <pic:blipFill>
+                    <a:blip r:embed="rId54"/>
+                    <a:stretch>
+                      <a:fillRect/>
+                    </a:stretch>
+                  </pic:blipFill>
+                  <pic:spPr>
+                    <a:xfrm>
+                      <a:off x="0" y="0"/>
+                      <a:ext cx="4198032" cy="1326237"/>
+                    </a:xfrm>
+                    <a:prstGeom prst="rect">
+                      <a:avLst/>
+                    </a:prstGeom>
+                  </pic:spPr>
+                </pic:pic>
+              </a:graphicData>
+            </a:graphic>
+          </wp:inline>
+        </w:drawing>
       </w:r>
     </w:p>
     <w:p>
@@ -11882,7 +12708,23 @@
           <w:sz w:val="20"/>
           <w:szCs w:val="20"/>
         </w:rPr>
-        <w:t xml:space="preserve">Identify product categories that attract higher spending, allowing businesses to </w:t>
+        <w:t xml:space="preserve">Identify </w:t>
+      </w:r>
+      <w:r>
+        <w:rPr>
+          <w:rFonts w:asciiTheme="minorHAnsi" w:hAnsiTheme="minorHAnsi" w:cstheme="minorHAnsi"/>
+          <w:sz w:val="20"/>
+          <w:szCs w:val="20"/>
+        </w:rPr>
+        <w:t>trending</w:t>
+      </w:r>
+      <w:r>
+        <w:rPr>
+          <w:rFonts w:asciiTheme="minorHAnsi" w:hAnsiTheme="minorHAnsi" w:cstheme="minorHAnsi"/>
+          <w:sz w:val="20"/>
+          <w:szCs w:val="20"/>
+        </w:rPr>
+        <w:t xml:space="preserve"> categories that attract higher spending, allowing businesses to </w:t>
       </w:r>
       <w:r>
         <w:rPr>
@@ -11910,7 +12752,7 @@
           <w:sz w:val="20"/>
           <w:szCs w:val="20"/>
         </w:rPr>
-        <w:t>.</w:t>
+        <w:t>:</w:t>
       </w:r>
     </w:p>
     <w:p>
@@ -11923,6 +12765,49 @@
           <w:szCs w:val="20"/>
         </w:rPr>
       </w:pPr>
+      <w:r>
+        <w:rPr>
+          <w:rFonts w:asciiTheme="minorHAnsi" w:hAnsiTheme="minorHAnsi" w:cstheme="minorHAnsi"/>
+          <w:noProof/>
+          <w:sz w:val="20"/>
+          <w:szCs w:val="20"/>
+        </w:rPr>
+        <w:drawing>
+          <wp:inline distT="0" distB="0" distL="0" distR="0" wp14:anchorId="06380F46" wp14:editId="0391C46E">
+            <wp:extent cx="4255724" cy="1268532"/>
+            <wp:effectExtent l="0" t="0" r="0" b="8255"/>
+            <wp:docPr id="20" name="Picture 20"/>
+            <wp:cNvGraphicFramePr>
+              <a:graphicFrameLocks xmlns:a="http://schemas.openxmlformats.org/drawingml/2006/main" noChangeAspect="1"/>
+            </wp:cNvGraphicFramePr>
+            <a:graphic xmlns:a="http://schemas.openxmlformats.org/drawingml/2006/main">
+              <a:graphicData uri="http://schemas.openxmlformats.org/drawingml/2006/picture">
+                <pic:pic xmlns:pic="http://schemas.openxmlformats.org/drawingml/2006/picture">
+                  <pic:nvPicPr>
+                    <pic:cNvPr id="1" name=""/>
+                    <pic:cNvPicPr/>
+                  </pic:nvPicPr>
+                  <pic:blipFill>
+                    <a:blip r:embed="rId55"/>
+                    <a:stretch>
+                      <a:fillRect/>
+                    </a:stretch>
+                  </pic:blipFill>
+                  <pic:spPr>
+                    <a:xfrm>
+                      <a:off x="0" y="0"/>
+                      <a:ext cx="4314055" cy="1285919"/>
+                    </a:xfrm>
+                    <a:prstGeom prst="rect">
+                      <a:avLst/>
+                    </a:prstGeom>
+                  </pic:spPr>
+                </pic:pic>
+              </a:graphicData>
+            </a:graphic>
+          </wp:inline>
+        </w:drawing>
+      </w:r>
     </w:p>
     <w:p>
       <w:pPr>
@@ -12033,18 +12918,105 @@
           <w:sz w:val="20"/>
           <w:szCs w:val="20"/>
         </w:rPr>
-        <w:t>.</w:t>
+        <w:t>:</w:t>
       </w:r>
     </w:p>
     <w:p>
       <w:pPr>
         <w:pStyle w:val="ListParagraph"/>
-        <w:rPr>
-          <w:rFonts w:asciiTheme="minorHAnsi" w:hAnsiTheme="minorHAnsi" w:cstheme="minorHAnsi"/>
-          <w:sz w:val="20"/>
-          <w:szCs w:val="20"/>
-        </w:rPr>
-      </w:pPr>
+        <w:ind w:left="720" w:firstLine="0"/>
+        <w:rPr>
+          <w:rFonts w:asciiTheme="minorHAnsi" w:hAnsiTheme="minorHAnsi" w:cstheme="minorHAnsi"/>
+          <w:sz w:val="20"/>
+          <w:szCs w:val="20"/>
+        </w:rPr>
+      </w:pPr>
+      <w:r>
+        <w:rPr>
+          <w:rFonts w:asciiTheme="minorHAnsi" w:hAnsiTheme="minorHAnsi" w:cstheme="minorHAnsi"/>
+          <w:noProof/>
+          <w:sz w:val="20"/>
+          <w:szCs w:val="20"/>
+        </w:rPr>
+        <w:drawing>
+          <wp:inline distT="0" distB="0" distL="0" distR="0" wp14:anchorId="1A5D7CE2" wp14:editId="7E3BA24C">
+            <wp:extent cx="4354613" cy="1273818"/>
+            <wp:effectExtent l="0" t="0" r="8255" b="2540"/>
+            <wp:docPr id="70" name="Picture 70"/>
+            <wp:cNvGraphicFramePr>
+              <a:graphicFrameLocks xmlns:a="http://schemas.openxmlformats.org/drawingml/2006/main" noChangeAspect="1"/>
+            </wp:cNvGraphicFramePr>
+            <a:graphic xmlns:a="http://schemas.openxmlformats.org/drawingml/2006/main">
+              <a:graphicData uri="http://schemas.openxmlformats.org/drawingml/2006/picture">
+                <pic:pic xmlns:pic="http://schemas.openxmlformats.org/drawingml/2006/picture">
+                  <pic:nvPicPr>
+                    <pic:cNvPr id="1" name=""/>
+                    <pic:cNvPicPr/>
+                  </pic:nvPicPr>
+                  <pic:blipFill>
+                    <a:blip r:embed="rId56"/>
+                    <a:stretch>
+                      <a:fillRect/>
+                    </a:stretch>
+                  </pic:blipFill>
+                  <pic:spPr>
+                    <a:xfrm>
+                      <a:off x="0" y="0"/>
+                      <a:ext cx="4382516" cy="1281980"/>
+                    </a:xfrm>
+                    <a:prstGeom prst="rect">
+                      <a:avLst/>
+                    </a:prstGeom>
+                  </pic:spPr>
+                </pic:pic>
+              </a:graphicData>
+            </a:graphic>
+          </wp:inline>
+        </w:drawing>
+      </w:r>
+      <w:r>
+        <w:rPr>
+          <w:rFonts w:asciiTheme="minorHAnsi" w:hAnsiTheme="minorHAnsi" w:cstheme="minorHAnsi"/>
+          <w:noProof/>
+          <w:sz w:val="20"/>
+          <w:szCs w:val="20"/>
+        </w:rPr>
+        <w:drawing>
+          <wp:inline distT="0" distB="0" distL="0" distR="0" wp14:anchorId="4ECD9D24" wp14:editId="6F9E2F70">
+            <wp:extent cx="4403992" cy="1289674"/>
+            <wp:effectExtent l="0" t="0" r="0" b="6350"/>
+            <wp:docPr id="71" name="Picture 71"/>
+            <wp:cNvGraphicFramePr>
+              <a:graphicFrameLocks xmlns:a="http://schemas.openxmlformats.org/drawingml/2006/main" noChangeAspect="1"/>
+            </wp:cNvGraphicFramePr>
+            <a:graphic xmlns:a="http://schemas.openxmlformats.org/drawingml/2006/main">
+              <a:graphicData uri="http://schemas.openxmlformats.org/drawingml/2006/picture">
+                <pic:pic xmlns:pic="http://schemas.openxmlformats.org/drawingml/2006/picture">
+                  <pic:nvPicPr>
+                    <pic:cNvPr id="1" name=""/>
+                    <pic:cNvPicPr/>
+                  </pic:nvPicPr>
+                  <pic:blipFill>
+                    <a:blip r:embed="rId32"/>
+                    <a:stretch>
+                      <a:fillRect/>
+                    </a:stretch>
+                  </pic:blipFill>
+                  <pic:spPr>
+                    <a:xfrm>
+                      <a:off x="0" y="0"/>
+                      <a:ext cx="4483285" cy="1312894"/>
+                    </a:xfrm>
+                    <a:prstGeom prst="rect">
+                      <a:avLst/>
+                    </a:prstGeom>
+                  </pic:spPr>
+                </pic:pic>
+              </a:graphicData>
+            </a:graphic>
+          </wp:inline>
+        </w:drawing>
+      </w:r>
     </w:p>
     <w:p>
       <w:pPr>
@@ -12065,6 +13037,7 @@
           <w:sz w:val="20"/>
           <w:szCs w:val="20"/>
         </w:rPr>
+        <w:lastRenderedPageBreak/>
         <w:t>Optimize inventory</w:t>
       </w:r>
       <w:r>
@@ -12169,23 +13142,23 @@
           <w:sz w:val="20"/>
           <w:szCs w:val="20"/>
         </w:rPr>
-        <w:t xml:space="preserve">e.g. </w:t>
-      </w:r>
-      <w:r>
-        <w:rPr>
-          <w:rFonts w:asciiTheme="minorHAnsi" w:hAnsiTheme="minorHAnsi" w:cstheme="minorHAnsi"/>
-          <w:sz w:val="20"/>
-          <w:szCs w:val="20"/>
-        </w:rPr>
-        <w:t xml:space="preserve">electronics </w:t>
-      </w:r>
-      <w:r>
-        <w:rPr>
-          <w:rFonts w:asciiTheme="minorHAnsi" w:hAnsiTheme="minorHAnsi" w:cstheme="minorHAnsi"/>
-          <w:sz w:val="20"/>
-          <w:szCs w:val="20"/>
-        </w:rPr>
-        <w:t>customer is expected to spend $XXXX on Q4</w:t>
+        <w:t>e.g. customer expected to spend $XXXX on</w:t>
+      </w:r>
+      <w:r>
+        <w:rPr>
+          <w:rFonts w:asciiTheme="minorHAnsi" w:hAnsiTheme="minorHAnsi" w:cstheme="minorHAnsi"/>
+          <w:sz w:val="20"/>
+          <w:szCs w:val="20"/>
+        </w:rPr>
+        <w:t xml:space="preserve"> electronics for</w:t>
+      </w:r>
+      <w:r>
+        <w:rPr>
+          <w:rFonts w:asciiTheme="minorHAnsi" w:hAnsiTheme="minorHAnsi" w:cstheme="minorHAnsi"/>
+          <w:sz w:val="20"/>
+          <w:szCs w:val="20"/>
+        </w:rPr>
+        <w:t xml:space="preserve"> Q4</w:t>
       </w:r>
       <w:r>
         <w:rPr>
@@ -12337,7 +13310,115 @@
           <w:sz w:val="20"/>
           <w:szCs w:val="20"/>
         </w:rPr>
-        <w:t>.</w:t>
+        <w:t>:</w:t>
+      </w:r>
+    </w:p>
+    <w:p>
+      <w:pPr>
+        <w:pStyle w:val="ListParagraph"/>
+        <w:ind w:left="1080" w:firstLine="0"/>
+        <w:rPr>
+          <w:rFonts w:asciiTheme="minorHAnsi" w:hAnsiTheme="minorHAnsi" w:cstheme="minorHAnsi"/>
+          <w:sz w:val="20"/>
+          <w:szCs w:val="20"/>
+        </w:rPr>
+      </w:pPr>
+      <w:r>
+        <w:rPr>
+          <w:rFonts w:asciiTheme="minorHAnsi" w:hAnsiTheme="minorHAnsi" w:cstheme="minorHAnsi"/>
+          <w:noProof/>
+          <w:sz w:val="20"/>
+          <w:szCs w:val="20"/>
+        </w:rPr>
+        <w:drawing>
+          <wp:inline distT="0" distB="0" distL="0" distR="0" wp14:anchorId="7C52BCB1" wp14:editId="47373B55">
+            <wp:extent cx="3726313" cy="1085647"/>
+            <wp:effectExtent l="0" t="0" r="7620" b="635"/>
+            <wp:docPr id="74" name="Picture 74"/>
+            <wp:cNvGraphicFramePr>
+              <a:graphicFrameLocks xmlns:a="http://schemas.openxmlformats.org/drawingml/2006/main" noChangeAspect="1"/>
+            </wp:cNvGraphicFramePr>
+            <a:graphic xmlns:a="http://schemas.openxmlformats.org/drawingml/2006/main">
+              <a:graphicData uri="http://schemas.openxmlformats.org/drawingml/2006/picture">
+                <pic:pic xmlns:pic="http://schemas.openxmlformats.org/drawingml/2006/picture">
+                  <pic:nvPicPr>
+                    <pic:cNvPr id="1" name=""/>
+                    <pic:cNvPicPr/>
+                  </pic:nvPicPr>
+                  <pic:blipFill>
+                    <a:blip r:embed="rId57"/>
+                    <a:stretch>
+                      <a:fillRect/>
+                    </a:stretch>
+                  </pic:blipFill>
+                  <pic:spPr>
+                    <a:xfrm>
+                      <a:off x="0" y="0"/>
+                      <a:ext cx="3763095" cy="1096363"/>
+                    </a:xfrm>
+                    <a:prstGeom prst="rect">
+                      <a:avLst/>
+                    </a:prstGeom>
+                  </pic:spPr>
+                </pic:pic>
+              </a:graphicData>
+            </a:graphic>
+          </wp:inline>
+        </w:drawing>
+      </w:r>
+    </w:p>
+    <w:p>
+      <w:pPr>
+        <w:pStyle w:val="ListParagraph"/>
+        <w:ind w:left="1080" w:firstLine="0"/>
+        <w:rPr>
+          <w:rFonts w:asciiTheme="minorHAnsi" w:hAnsiTheme="minorHAnsi" w:cstheme="minorHAnsi"/>
+          <w:sz w:val="20"/>
+          <w:szCs w:val="20"/>
+        </w:rPr>
+      </w:pPr>
+      <w:r>
+        <w:rPr>
+          <w:rFonts w:asciiTheme="minorHAnsi" w:hAnsiTheme="minorHAnsi" w:cstheme="minorHAnsi"/>
+          <w:noProof/>
+          <w:sz w:val="20"/>
+          <w:szCs w:val="20"/>
+        </w:rPr>
+        <w:drawing>
+          <wp:inline distT="0" distB="0" distL="0" distR="0" wp14:anchorId="51F808F3" wp14:editId="6CC6ADB0">
+            <wp:extent cx="3736884" cy="1121465"/>
+            <wp:effectExtent l="0" t="0" r="0" b="2540"/>
+            <wp:docPr id="73" name="Picture 73"/>
+            <wp:cNvGraphicFramePr>
+              <a:graphicFrameLocks xmlns:a="http://schemas.openxmlformats.org/drawingml/2006/main" noChangeAspect="1"/>
+            </wp:cNvGraphicFramePr>
+            <a:graphic xmlns:a="http://schemas.openxmlformats.org/drawingml/2006/main">
+              <a:graphicData uri="http://schemas.openxmlformats.org/drawingml/2006/picture">
+                <pic:pic xmlns:pic="http://schemas.openxmlformats.org/drawingml/2006/picture">
+                  <pic:nvPicPr>
+                    <pic:cNvPr id="1" name=""/>
+                    <pic:cNvPicPr/>
+                  </pic:nvPicPr>
+                  <pic:blipFill>
+                    <a:blip r:embed="rId58"/>
+                    <a:stretch>
+                      <a:fillRect/>
+                    </a:stretch>
+                  </pic:blipFill>
+                  <pic:spPr>
+                    <a:xfrm>
+                      <a:off x="0" y="0"/>
+                      <a:ext cx="3775602" cy="1133084"/>
+                    </a:xfrm>
+                    <a:prstGeom prst="rect">
+                      <a:avLst/>
+                    </a:prstGeom>
+                  </pic:spPr>
+                </pic:pic>
+              </a:graphicData>
+            </a:graphic>
+          </wp:inline>
+        </w:drawing>
       </w:r>
     </w:p>
     <w:p>
@@ -12503,6 +13584,7 @@
     <w:p>
       <w:pPr>
         <w:pStyle w:val="ListParagraph"/>
+        <w:ind w:left="1080" w:firstLine="0"/>
         <w:rPr>
           <w:rFonts w:asciiTheme="minorHAnsi" w:hAnsiTheme="minorHAnsi" w:cstheme="minorHAnsi"/>
           <w:sz w:val="20"/>
@@ -12555,7 +13637,15 @@
           <w:sz w:val="20"/>
           <w:szCs w:val="20"/>
         </w:rPr>
-        <w:t>that gets</w:t>
+        <w:t xml:space="preserve">that </w:t>
+      </w:r>
+      <w:r>
+        <w:rPr>
+          <w:rFonts w:asciiTheme="minorHAnsi" w:hAnsiTheme="minorHAnsi" w:cstheme="minorHAnsi"/>
+          <w:sz w:val="20"/>
+          <w:szCs w:val="20"/>
+        </w:rPr>
+        <w:t>entice</w:t>
       </w:r>
       <w:r>
         <w:rPr>
@@ -12579,138 +13669,175 @@
           <w:sz w:val="20"/>
           <w:szCs w:val="20"/>
         </w:rPr>
-        <w:t xml:space="preserve"> number of days to qualify. </w:t>
-      </w:r>
-      <w:r>
-        <w:rPr>
-          <w:rFonts w:asciiTheme="minorHAnsi" w:hAnsiTheme="minorHAnsi" w:cstheme="minorHAnsi"/>
-          <w:sz w:val="20"/>
-          <w:szCs w:val="20"/>
-        </w:rPr>
-        <w:t>Include</w:t>
-      </w:r>
-      <w:r>
-        <w:rPr>
-          <w:rFonts w:asciiTheme="minorHAnsi" w:hAnsiTheme="minorHAnsi" w:cstheme="minorHAnsi"/>
-          <w:sz w:val="20"/>
-          <w:szCs w:val="20"/>
-        </w:rPr>
-        <w:t xml:space="preserve"> enticing benefits </w:t>
-      </w:r>
-      <w:r>
-        <w:rPr>
-          <w:rFonts w:asciiTheme="minorHAnsi" w:hAnsiTheme="minorHAnsi" w:cstheme="minorHAnsi"/>
-          <w:sz w:val="20"/>
-          <w:szCs w:val="20"/>
-        </w:rPr>
-        <w:t>that</w:t>
-      </w:r>
-      <w:r>
-        <w:rPr>
-          <w:rFonts w:asciiTheme="minorHAnsi" w:hAnsiTheme="minorHAnsi" w:cstheme="minorHAnsi"/>
-          <w:sz w:val="20"/>
-          <w:szCs w:val="20"/>
-        </w:rPr>
-        <w:t xml:space="preserve"> drive </w:t>
-      </w:r>
-      <w:r>
-        <w:rPr>
-          <w:rFonts w:asciiTheme="minorHAnsi" w:hAnsiTheme="minorHAnsi" w:cstheme="minorHAnsi"/>
-          <w:sz w:val="20"/>
-          <w:szCs w:val="20"/>
-        </w:rPr>
-        <w:t>more/</w:t>
-      </w:r>
-      <w:r>
-        <w:rPr>
-          <w:rFonts w:asciiTheme="minorHAnsi" w:hAnsiTheme="minorHAnsi" w:cstheme="minorHAnsi"/>
-          <w:sz w:val="20"/>
-          <w:szCs w:val="20"/>
-        </w:rPr>
-        <w:t>repeat</w:t>
-      </w:r>
-      <w:r>
-        <w:rPr>
-          <w:rFonts w:asciiTheme="minorHAnsi" w:hAnsiTheme="minorHAnsi" w:cstheme="minorHAnsi"/>
-          <w:sz w:val="20"/>
-          <w:szCs w:val="20"/>
-        </w:rPr>
-        <w:t>ed</w:t>
-      </w:r>
-      <w:r>
-        <w:rPr>
-          <w:rFonts w:asciiTheme="minorHAnsi" w:hAnsiTheme="minorHAnsi" w:cstheme="minorHAnsi"/>
-          <w:sz w:val="20"/>
-          <w:szCs w:val="20"/>
-        </w:rPr>
-        <w:t xml:space="preserve"> business.</w:t>
+        <w:t xml:space="preserve"> number of days </w:t>
+      </w:r>
+      <w:r>
+        <w:rPr>
+          <w:rFonts w:asciiTheme="minorHAnsi" w:hAnsiTheme="minorHAnsi" w:cstheme="minorHAnsi"/>
+          <w:sz w:val="20"/>
+          <w:szCs w:val="20"/>
+        </w:rPr>
+        <w:t>for benefits</w:t>
+      </w:r>
+      <w:r>
+        <w:rPr>
+          <w:rFonts w:asciiTheme="minorHAnsi" w:hAnsiTheme="minorHAnsi" w:cstheme="minorHAnsi"/>
+          <w:sz w:val="20"/>
+          <w:szCs w:val="20"/>
+        </w:rPr>
+        <w:t xml:space="preserve"> like discount on </w:t>
+      </w:r>
+      <w:r>
+        <w:rPr>
+          <w:rFonts w:asciiTheme="minorHAnsi" w:hAnsiTheme="minorHAnsi" w:cstheme="minorHAnsi"/>
+          <w:sz w:val="20"/>
+          <w:szCs w:val="20"/>
+        </w:rPr>
+        <w:t xml:space="preserve">the </w:t>
+      </w:r>
+      <w:r>
+        <w:rPr>
+          <w:rFonts w:asciiTheme="minorHAnsi" w:hAnsiTheme="minorHAnsi" w:cstheme="minorHAnsi"/>
+          <w:sz w:val="20"/>
+          <w:szCs w:val="20"/>
+        </w:rPr>
+        <w:t>next purchase,</w:t>
+      </w:r>
+      <w:r>
+        <w:rPr>
+          <w:rFonts w:asciiTheme="minorHAnsi" w:hAnsiTheme="minorHAnsi" w:cstheme="minorHAnsi"/>
+          <w:sz w:val="20"/>
+          <w:szCs w:val="20"/>
+        </w:rPr>
+        <w:t xml:space="preserve"> since customers usually spend more when they visit XX days</w:t>
+      </w:r>
+      <w:r>
+        <w:rPr>
+          <w:rFonts w:asciiTheme="minorHAnsi" w:hAnsiTheme="minorHAnsi" w:cstheme="minorHAnsi"/>
+          <w:sz w:val="20"/>
+          <w:szCs w:val="20"/>
+        </w:rPr>
+        <w:t xml:space="preserve"> a year</w:t>
+      </w:r>
+      <w:r>
+        <w:rPr>
+          <w:rFonts w:asciiTheme="minorHAnsi" w:hAnsiTheme="minorHAnsi" w:cstheme="minorHAnsi"/>
+          <w:sz w:val="20"/>
+          <w:szCs w:val="20"/>
+        </w:rPr>
+        <w:t>:</w:t>
       </w:r>
     </w:p>
     <w:p>
       <w:pPr>
         <w:pStyle w:val="ListParagraph"/>
-        <w:numPr>
-          <w:ilvl w:val="0"/>
-          <w:numId w:val="17"/>
-        </w:numPr>
-        <w:rPr>
-          <w:rFonts w:asciiTheme="minorHAnsi" w:hAnsiTheme="minorHAnsi" w:cstheme="minorHAnsi"/>
-          <w:sz w:val="20"/>
-          <w:szCs w:val="20"/>
-        </w:rPr>
-      </w:pPr>
-      <w:r>
-        <w:rPr>
-          <w:rFonts w:asciiTheme="minorHAnsi" w:hAnsiTheme="minorHAnsi" w:cstheme="minorHAnsi"/>
-          <w:sz w:val="20"/>
-          <w:szCs w:val="20"/>
-        </w:rPr>
-        <w:t>Bundle deals</w:t>
-      </w:r>
-      <w:r>
-        <w:rPr>
-          <w:rFonts w:asciiTheme="minorHAnsi" w:hAnsiTheme="minorHAnsi" w:cstheme="minorHAnsi"/>
-          <w:sz w:val="20"/>
-          <w:szCs w:val="20"/>
-        </w:rPr>
-        <w:t xml:space="preserve"> </w:t>
-      </w:r>
-      <w:r>
-        <w:rPr>
-          <w:rFonts w:asciiTheme="minorHAnsi" w:hAnsiTheme="minorHAnsi" w:cstheme="minorHAnsi"/>
-          <w:sz w:val="20"/>
-          <w:szCs w:val="20"/>
-        </w:rPr>
-        <w:t>for</w:t>
-      </w:r>
-      <w:r>
-        <w:rPr>
-          <w:rFonts w:asciiTheme="minorHAnsi" w:hAnsiTheme="minorHAnsi" w:cstheme="minorHAnsi"/>
-          <w:sz w:val="20"/>
-          <w:szCs w:val="20"/>
-        </w:rPr>
-        <w:t xml:space="preserve"> loyalty program</w:t>
-      </w:r>
-      <w:r>
-        <w:rPr>
-          <w:rFonts w:asciiTheme="minorHAnsi" w:hAnsiTheme="minorHAnsi" w:cstheme="minorHAnsi"/>
-          <w:sz w:val="20"/>
-          <w:szCs w:val="20"/>
-        </w:rPr>
-        <w:t xml:space="preserve"> customers</w:t>
-      </w:r>
-      <w:r>
-        <w:rPr>
-          <w:rFonts w:asciiTheme="minorHAnsi" w:hAnsiTheme="minorHAnsi" w:cstheme="minorHAnsi"/>
-          <w:sz w:val="20"/>
-          <w:szCs w:val="20"/>
-        </w:rPr>
-        <w:t>.</w:t>
+        <w:ind w:left="720" w:firstLine="0"/>
+        <w:rPr>
+          <w:rFonts w:asciiTheme="minorHAnsi" w:hAnsiTheme="minorHAnsi" w:cstheme="minorHAnsi"/>
+          <w:sz w:val="20"/>
+          <w:szCs w:val="20"/>
+        </w:rPr>
+      </w:pPr>
+      <w:r>
+        <w:rPr>
+          <w:rFonts w:asciiTheme="minorHAnsi" w:hAnsiTheme="minorHAnsi" w:cstheme="minorHAnsi"/>
+          <w:noProof/>
+          <w:sz w:val="20"/>
+          <w:szCs w:val="20"/>
+        </w:rPr>
+        <w:drawing>
+          <wp:inline distT="0" distB="0" distL="0" distR="0" wp14:anchorId="07974764" wp14:editId="69C5F6CE">
+            <wp:extent cx="4091015" cy="1204140"/>
+            <wp:effectExtent l="0" t="0" r="5080" b="0"/>
+            <wp:docPr id="75" name="Picture 75"/>
+            <wp:cNvGraphicFramePr>
+              <a:graphicFrameLocks xmlns:a="http://schemas.openxmlformats.org/drawingml/2006/main" noChangeAspect="1"/>
+            </wp:cNvGraphicFramePr>
+            <a:graphic xmlns:a="http://schemas.openxmlformats.org/drawingml/2006/main">
+              <a:graphicData uri="http://schemas.openxmlformats.org/drawingml/2006/picture">
+                <pic:pic xmlns:pic="http://schemas.openxmlformats.org/drawingml/2006/picture">
+                  <pic:nvPicPr>
+                    <pic:cNvPr id="1" name=""/>
+                    <pic:cNvPicPr/>
+                  </pic:nvPicPr>
+                  <pic:blipFill>
+                    <a:blip r:embed="rId59"/>
+                    <a:stretch>
+                      <a:fillRect/>
+                    </a:stretch>
+                  </pic:blipFill>
+                  <pic:spPr>
+                    <a:xfrm>
+                      <a:off x="0" y="0"/>
+                      <a:ext cx="4143677" cy="1219640"/>
+                    </a:xfrm>
+                    <a:prstGeom prst="rect">
+                      <a:avLst/>
+                    </a:prstGeom>
+                  </pic:spPr>
+                </pic:pic>
+              </a:graphicData>
+            </a:graphic>
+          </wp:inline>
+        </w:drawing>
       </w:r>
     </w:p>
     <w:p>
       <w:pPr>
         <w:pStyle w:val="ListParagraph"/>
+        <w:ind w:left="720" w:firstLine="0"/>
+        <w:rPr>
+          <w:rFonts w:asciiTheme="minorHAnsi" w:hAnsiTheme="minorHAnsi" w:cstheme="minorHAnsi"/>
+          <w:sz w:val="20"/>
+          <w:szCs w:val="20"/>
+        </w:rPr>
+      </w:pPr>
+      <w:r>
+        <w:rPr>
+          <w:rFonts w:asciiTheme="minorHAnsi" w:hAnsiTheme="minorHAnsi" w:cstheme="minorHAnsi"/>
+          <w:noProof/>
+          <w:sz w:val="20"/>
+          <w:szCs w:val="20"/>
+        </w:rPr>
+        <w:drawing>
+          <wp:inline distT="0" distB="0" distL="0" distR="0" wp14:anchorId="6174E273" wp14:editId="58B78BC7">
+            <wp:extent cx="4101586" cy="1188847"/>
+            <wp:effectExtent l="0" t="0" r="0" b="0"/>
+            <wp:docPr id="76" name="Picture 76"/>
+            <wp:cNvGraphicFramePr>
+              <a:graphicFrameLocks xmlns:a="http://schemas.openxmlformats.org/drawingml/2006/main" noChangeAspect="1"/>
+            </wp:cNvGraphicFramePr>
+            <a:graphic xmlns:a="http://schemas.openxmlformats.org/drawingml/2006/main">
+              <a:graphicData uri="http://schemas.openxmlformats.org/drawingml/2006/picture">
+                <pic:pic xmlns:pic="http://schemas.openxmlformats.org/drawingml/2006/picture">
+                  <pic:nvPicPr>
+                    <pic:cNvPr id="1" name=""/>
+                    <pic:cNvPicPr/>
+                  </pic:nvPicPr>
+                  <pic:blipFill>
+                    <a:blip r:embed="rId60"/>
+                    <a:stretch>
+                      <a:fillRect/>
+                    </a:stretch>
+                  </pic:blipFill>
+                  <pic:spPr>
+                    <a:xfrm>
+                      <a:off x="0" y="0"/>
+                      <a:ext cx="4134134" cy="1198281"/>
+                    </a:xfrm>
+                    <a:prstGeom prst="rect">
+                      <a:avLst/>
+                    </a:prstGeom>
+                  </pic:spPr>
+                </pic:pic>
+              </a:graphicData>
+            </a:graphic>
+          </wp:inline>
+        </w:drawing>
+      </w:r>
+    </w:p>
+    <w:p>
+      <w:pPr>
         <w:rPr>
           <w:rFonts w:asciiTheme="minorHAnsi" w:hAnsiTheme="minorHAnsi" w:cstheme="minorHAnsi"/>
         </w:rPr>
@@ -13046,25 +14173,41 @@
     </w:p>
     <w:p>
       <w:pPr>
-        <w:rPr>
-          <w:rFonts w:asciiTheme="minorHAnsi" w:hAnsiTheme="minorHAnsi" w:cstheme="minorHAnsi"/>
-          <w:sz w:val="20"/>
-          <w:szCs w:val="20"/>
-        </w:rPr>
-      </w:pPr>
-    </w:p>
-    <w:p>
-      <w:pPr>
-        <w:rPr>
-          <w:rFonts w:asciiTheme="minorHAnsi" w:hAnsiTheme="minorHAnsi" w:cstheme="minorHAnsi"/>
-        </w:rPr>
-      </w:pPr>
-      <w:r>
+        <w:jc w:val="center"/>
         <w:rPr>
           <w:rFonts w:asciiTheme="minorHAnsi" w:hAnsiTheme="minorHAnsi" w:cstheme="minorHAnsi"/>
           <w:b/>
           <w:bCs/>
-        </w:rPr>
+          <w:sz w:val="20"/>
+          <w:szCs w:val="20"/>
+          <w:u w:val="single"/>
+        </w:rPr>
+      </w:pPr>
+      <w:r>
+        <w:rPr>
+          <w:rFonts w:asciiTheme="minorHAnsi" w:hAnsiTheme="minorHAnsi" w:cstheme="minorHAnsi"/>
+          <w:b/>
+          <w:bCs/>
+          <w:sz w:val="20"/>
+          <w:szCs w:val="20"/>
+          <w:u w:val="single"/>
+        </w:rPr>
+        <w:t>End of Report</w:t>
+      </w:r>
+    </w:p>
+    <w:p>
+      <w:pPr>
+        <w:rPr>
+          <w:rFonts w:asciiTheme="minorHAnsi" w:hAnsiTheme="minorHAnsi" w:cstheme="minorHAnsi"/>
+        </w:rPr>
+      </w:pPr>
+      <w:r>
+        <w:rPr>
+          <w:rFonts w:asciiTheme="minorHAnsi" w:hAnsiTheme="minorHAnsi" w:cstheme="minorHAnsi"/>
+          <w:b/>
+          <w:bCs/>
+        </w:rPr>
+        <w:lastRenderedPageBreak/>
         <w:t xml:space="preserve">Word Count: </w:t>
       </w:r>
       <w:r>
@@ -13115,16 +14258,6 @@
     </w:p>
     <w:p>
       <w:pPr>
-        <w:rPr>
-          <w:rFonts w:asciiTheme="minorHAnsi" w:hAnsiTheme="minorHAnsi" w:cstheme="minorHAnsi"/>
-          <w:sz w:val="20"/>
-          <w:szCs w:val="20"/>
-        </w:rPr>
-      </w:pPr>
-    </w:p>
-    <w:p>
-      <w:pPr>
-        <w:jc w:val="center"/>
         <w:rPr>
           <w:rFonts w:asciiTheme="minorHAnsi" w:hAnsiTheme="minorHAnsi" w:cstheme="minorHAnsi"/>
           <w:b/>
@@ -13143,30 +14276,6 @@
           <w:szCs w:val="24"/>
           <w:u w:val="single"/>
         </w:rPr>
-        <w:t>End of Report</w:t>
-      </w:r>
-    </w:p>
-    <w:p>
-      <w:pPr>
-        <w:rPr>
-          <w:rFonts w:asciiTheme="minorHAnsi" w:hAnsiTheme="minorHAnsi" w:cstheme="minorHAnsi"/>
-          <w:b/>
-          <w:bCs/>
-          <w:sz w:val="24"/>
-          <w:szCs w:val="24"/>
-          <w:u w:val="single"/>
-        </w:rPr>
-      </w:pPr>
-      <w:r>
-        <w:rPr>
-          <w:rFonts w:asciiTheme="minorHAnsi" w:hAnsiTheme="minorHAnsi" w:cstheme="minorHAnsi"/>
-          <w:b/>
-          <w:bCs/>
-          <w:sz w:val="24"/>
-          <w:szCs w:val="24"/>
-          <w:u w:val="single"/>
-        </w:rPr>
-        <w:lastRenderedPageBreak/>
         <w:t>References</w:t>
       </w:r>
     </w:p>
@@ -13182,7 +14291,7 @@
         </w:rPr>
         <w:t xml:space="preserve">Skincare routine: </w:t>
       </w:r>
-      <w:hyperlink r:id="rId49" w:history="1">
+      <w:hyperlink r:id="rId61" w:history="1">
         <w:r>
           <w:rPr>
             <w:rStyle w:val="Hyperlink"/>
@@ -13204,6 +14313,13 @@
           <w:rFonts w:asciiTheme="minorHAnsi" w:hAnsiTheme="minorHAnsi" w:cstheme="minorHAnsi"/>
         </w:rPr>
       </w:pPr>
+    </w:p>
+    <w:p>
+      <w:pPr>
+        <w:rPr>
+          <w:rFonts w:asciiTheme="minorHAnsi" w:hAnsiTheme="minorHAnsi" w:cstheme="minorHAnsi"/>
+        </w:rPr>
+      </w:pPr>
       <w:r>
         <w:rPr>
           <w:rFonts w:asciiTheme="minorHAnsi" w:hAnsiTheme="minorHAnsi" w:cstheme="minorHAnsi"/>
@@ -13217,7 +14333,7 @@
           <w:rFonts w:asciiTheme="minorHAnsi" w:hAnsiTheme="minorHAnsi" w:cstheme="minorHAnsi"/>
         </w:rPr>
       </w:pPr>
-      <w:hyperlink r:id="rId50" w:history="1">
+      <w:hyperlink r:id="rId62" w:history="1">
         <w:r>
           <w:rPr>
             <w:rStyle w:val="Hyperlink"/>

</xml_diff>